<commit_message>
Auto-committed on 2023/03/07 週二 12:01:04.47
</commit_message>
<xml_diff>
--- a/Program/Other/URS_mod/L9742-企金戶還本收據及繳息收據v2.0.docx
+++ b/Program/Other/URS_mod/L9742-企金戶還本收據及繳息收據v2.0.docx
@@ -1,6 +1,6 @@
 
 <file path=word/document.xml><?xml version="1.0" encoding="utf-8"?>
-<w:document xmlns:wpc="http://schemas.microsoft.com/office/word/2010/wordprocessingCanvas" xmlns:cx="http://schemas.microsoft.com/office/drawing/2014/chartex" xmlns:cx1="http://schemas.microsoft.com/office/drawing/2015/9/8/chartex" xmlns:cx2="http://schemas.microsoft.com/office/drawing/2015/10/21/chartex" xmlns:cx3="http://schemas.microsoft.com/office/drawing/2016/5/9/chartex" xmlns:cx4="http://schemas.microsoft.com/office/drawing/2016/5/10/chartex" xmlns:cx5="http://schemas.microsoft.com/office/drawing/2016/5/11/chartex" xmlns:cx6="http://schemas.microsoft.com/office/drawing/2016/5/12/chartex" xmlns:cx7="http://schemas.microsoft.com/office/drawing/2016/5/13/chartex" xmlns:cx8="http://schemas.microsoft.com/office/drawing/2016/5/14/chartex" xmlns:mc="http://schemas.openxmlformats.org/markup-compatibility/2006" xmlns:aink="http://schemas.microsoft.com/office/drawing/2016/ink" xmlns:am3d="http://schemas.microsoft.com/office/drawing/2017/model3d" xmlns:o="urn:schemas-microsoft-com:office:office" xmlns:oel="http://schemas.microsoft.com/office/2019/extlst" xmlns:r="http://schemas.openxmlformats.org/officeDocument/2006/relationships" xmlns:m="http://schemas.openxmlformats.org/officeDocument/2006/math" xmlns:v="urn:schemas-microsoft-com:vml" xmlns:wp14="http://schemas.microsoft.com/office/word/2010/wordprocessingDrawing" xmlns:wp="http://schemas.openxmlformats.org/drawingml/2006/wordprocessingDrawing" xmlns:w10="urn:schemas-microsoft-com:office:word" xmlns:w="http://schemas.openxmlformats.org/wordprocessingml/2006/main" xmlns:w14="http://schemas.microsoft.com/office/word/2010/wordml" xmlns:w15="http://schemas.microsoft.com/office/word/2012/wordml" xmlns:w16cex="http://schemas.microsoft.com/office/word/2018/wordml/cex" xmlns:w16cid="http://schemas.microsoft.com/office/word/2016/wordml/cid" xmlns:w16="http://schemas.microsoft.com/office/word/2018/wordml" xmlns:w16sdtdh="http://schemas.microsoft.com/office/word/2020/wordml/sdtdatahash" xmlns:w16se="http://schemas.microsoft.com/office/word/2015/wordml/symex" xmlns:wpg="http://schemas.microsoft.com/office/word/2010/wordprocessingGroup" xmlns:wpi="http://schemas.microsoft.com/office/word/2010/wordprocessingInk" xmlns:wne="http://schemas.microsoft.com/office/word/2006/wordml" xmlns:wps="http://schemas.microsoft.com/office/word/2010/wordprocessingShape" mc:Ignorable="w14 w15 w16se w16cid w16 w16cex w16sdtdh wp14">
+<w:document xmlns:wpc="http://schemas.microsoft.com/office/word/2010/wordprocessingCanvas" xmlns:cx="http://schemas.microsoft.com/office/drawing/2014/chartex" xmlns:cx1="http://schemas.microsoft.com/office/drawing/2015/9/8/chartex" xmlns:mc="http://schemas.openxmlformats.org/markup-compatibility/2006" xmlns:o="urn:schemas-microsoft-com:office:office" xmlns:r="http://schemas.openxmlformats.org/officeDocument/2006/relationships" xmlns:m="http://schemas.openxmlformats.org/officeDocument/2006/math" xmlns:v="urn:schemas-microsoft-com:vml" xmlns:wp14="http://schemas.microsoft.com/office/word/2010/wordprocessingDrawing" xmlns:wp="http://schemas.openxmlformats.org/drawingml/2006/wordprocessingDrawing" xmlns:w10="urn:schemas-microsoft-com:office:word" xmlns:w="http://schemas.openxmlformats.org/wordprocessingml/2006/main" xmlns:w14="http://schemas.microsoft.com/office/word/2010/wordml" xmlns:w15="http://schemas.microsoft.com/office/word/2012/wordml" xmlns:w16se="http://schemas.microsoft.com/office/word/2015/wordml/symex" xmlns:wpg="http://schemas.microsoft.com/office/word/2010/wordprocessingGroup" xmlns:wpi="http://schemas.microsoft.com/office/word/2010/wordprocessingInk" xmlns:wne="http://schemas.microsoft.com/office/word/2006/wordml" xmlns:wps="http://schemas.microsoft.com/office/word/2010/wordprocessingShape" mc:Ignorable="w14 w15 w16se wp14">
   <w:body>
     <w:p>
       <w:pPr>
@@ -275,14 +275,12 @@
                 <w:rFonts w:ascii="標楷體" w:hAnsi="標楷體"/>
               </w:rPr>
             </w:pPr>
-            <w:proofErr w:type="gramStart"/>
             <w:r>
               <w:rPr>
                 <w:rFonts w:ascii="標楷體" w:hAnsi="標楷體" w:hint="eastAsia"/>
               </w:rPr>
               <w:t>註</w:t>
             </w:r>
-            <w:proofErr w:type="gramEnd"/>
           </w:p>
         </w:tc>
       </w:tr>
@@ -430,16 +428,8 @@
               <w:rPr>
                 <w:rFonts w:ascii="標楷體" w:hAnsi="標楷體" w:hint="eastAsia"/>
               </w:rPr>
-              <w:t>林楷</w:t>
-            </w:r>
-            <w:proofErr w:type="gramStart"/>
-            <w:r>
-              <w:rPr>
-                <w:rFonts w:ascii="標楷體" w:hAnsi="標楷體" w:hint="eastAsia"/>
-              </w:rPr>
-              <w:t>杰</w:t>
-            </w:r>
-            <w:proofErr w:type="gramEnd"/>
+              <w:t>林楷杰</w:t>
+            </w:r>
           </w:p>
         </w:tc>
         <w:tc>
@@ -615,16 +605,8 @@
               <w:rPr>
                 <w:rFonts w:ascii="標楷體" w:hAnsi="標楷體" w:hint="eastAsia"/>
               </w:rPr>
-              <w:t>林楷</w:t>
-            </w:r>
-            <w:proofErr w:type="gramStart"/>
-            <w:r>
-              <w:rPr>
-                <w:rFonts w:ascii="標楷體" w:hAnsi="標楷體" w:hint="eastAsia"/>
-              </w:rPr>
-              <w:t>杰</w:t>
-            </w:r>
-            <w:proofErr w:type="gramEnd"/>
+              <w:t>林楷杰</w:t>
+            </w:r>
           </w:p>
         </w:tc>
         <w:tc>
@@ -718,13 +700,7 @@
               <w:rPr>
                 <w:rFonts w:ascii="標楷體" w:hAnsi="標楷體" w:hint="eastAsia"/>
               </w:rPr>
-              <w:t>2023/02/2</w:t>
-            </w:r>
-            <w:r>
-              <w:rPr>
-                <w:rFonts w:ascii="標楷體" w:hAnsi="標楷體" w:hint="eastAsia"/>
-              </w:rPr>
-              <w:t>4</w:t>
+              <w:t>2023/02/24</w:t>
             </w:r>
           </w:p>
         </w:tc>
@@ -940,19 +916,11 @@
                 <w:rFonts w:ascii="標楷體" w:hAnsi="標楷體"/>
               </w:rPr>
             </w:pPr>
-            <w:proofErr w:type="gramStart"/>
-            <w:r>
-              <w:rPr>
-                <w:rFonts w:ascii="標楷體" w:hAnsi="標楷體" w:hint="eastAsia"/>
-              </w:rPr>
-              <w:t>企金戶</w:t>
-            </w:r>
-            <w:proofErr w:type="gramEnd"/>
-            <w:r>
-              <w:rPr>
-                <w:rFonts w:ascii="標楷體" w:hAnsi="標楷體" w:hint="eastAsia"/>
-              </w:rPr>
-              <w:t>還本收據及繳息收據</w:t>
+            <w:r>
+              <w:rPr>
+                <w:rFonts w:ascii="標楷體" w:hAnsi="標楷體" w:hint="eastAsia"/>
+              </w:rPr>
+              <w:t>企金戶還本收據及繳息收據</w:t>
             </w:r>
           </w:p>
         </w:tc>
@@ -1046,7 +1014,6 @@
               </w:rPr>
               <w:t>：</w:t>
             </w:r>
-            <w:proofErr w:type="gramStart"/>
             <w:r>
               <w:rPr>
                 <w:rFonts w:ascii="標楷體" w:hAnsi="標楷體"/>
@@ -1063,14 +1030,7 @@
               <w:rPr>
                 <w:rFonts w:ascii="標楷體" w:hAnsi="標楷體"/>
               </w:rPr>
-              <w:t>tim ,</w:t>
-            </w:r>
-            <w:proofErr w:type="gramEnd"/>
-            <w:r>
-              <w:rPr>
-                <w:rFonts w:ascii="標楷體" w:hAnsi="標楷體"/>
-              </w:rPr>
-              <w:t xml:space="preserve"> </w:t>
+              <w:t xml:space="preserve">tim , </w:t>
             </w:r>
             <w:r>
               <w:rPr>
@@ -1119,7 +1079,6 @@
               </w:rPr>
               <w:t>：</w:t>
             </w:r>
-            <w:proofErr w:type="gramStart"/>
             <w:r>
               <w:rPr>
                 <w:rFonts w:ascii="標楷體" w:hAnsi="標楷體"/>
@@ -1138,7 +1097,6 @@
               </w:rPr>
               <w:t>java ,</w:t>
             </w:r>
-            <w:proofErr w:type="gramEnd"/>
             <w:r>
               <w:rPr>
                 <w:rFonts w:ascii="標楷體" w:hAnsi="標楷體"/>
@@ -1280,29 +1238,14 @@
               <w:rPr>
                 <w:rFonts w:ascii="標楷體" w:hAnsi="標楷體" w:hint="eastAsia"/>
               </w:rPr>
-              <w:t>產</w:t>
-            </w:r>
-            <w:proofErr w:type="gramStart"/>
-            <w:r>
-              <w:rPr>
-                <w:rFonts w:ascii="標楷體" w:hAnsi="標楷體" w:hint="eastAsia"/>
-              </w:rPr>
-              <w:t>製</w:t>
+              <w:t>產製</w:t>
             </w:r>
             <w:r>
               <w:rPr>
                 <w:rFonts w:ascii="標楷體" w:hAnsi="標楷體" w:hint="eastAsia"/>
                 <w:color w:val="000000"/>
               </w:rPr>
-              <w:t>企金戶</w:t>
-            </w:r>
-            <w:proofErr w:type="gramEnd"/>
-            <w:r>
-              <w:rPr>
-                <w:rFonts w:ascii="標楷體" w:hAnsi="標楷體" w:hint="eastAsia"/>
-                <w:color w:val="000000"/>
-              </w:rPr>
-              <w:t>還本收據及繳息收據</w:t>
+              <w:t>企金戶還本收據及繳息收據</w:t>
             </w:r>
             <w:r>
               <w:rPr>
@@ -1315,7 +1258,7 @@
             <w:pPr>
               <w:snapToGrid w:val="0"/>
               <w:rPr>
-                <w:rFonts w:ascii="標楷體" w:hAnsi="標楷體" w:hint="eastAsia"/>
+                <w:rFonts w:ascii="標楷體" w:hAnsi="標楷體"/>
               </w:rPr>
             </w:pPr>
             <w:r>
@@ -1474,21 +1417,12 @@
               </w:rPr>
               <w:t xml:space="preserve"> </w:t>
             </w:r>
-            <w:proofErr w:type="gramStart"/>
             <w:r>
               <w:rPr>
                 <w:rFonts w:ascii="標楷體" w:hAnsi="標楷體" w:hint="eastAsia"/>
                 <w:color w:val="000000"/>
               </w:rPr>
-              <w:t>企金戶</w:t>
-            </w:r>
-            <w:proofErr w:type="gramEnd"/>
-            <w:r>
-              <w:rPr>
-                <w:rFonts w:ascii="標楷體" w:hAnsi="標楷體" w:hint="eastAsia"/>
-                <w:color w:val="000000"/>
-              </w:rPr>
-              <w:t>還本收據及繳息收據</w:t>
+              <w:t>企金戶還本收據及繳息收據</w:t>
             </w:r>
           </w:p>
         </w:tc>
@@ -1702,44 +1636,19 @@
           <w:sz w:val="24"/>
         </w:rPr>
       </w:pPr>
-      <w:proofErr w:type="spellStart"/>
       <w:r>
         <w:rPr>
           <w:rFonts w:ascii="標楷體" w:hAnsi="標楷體" w:hint="eastAsia"/>
           <w:sz w:val="24"/>
         </w:rPr>
-        <w:t>AcDetail</w:t>
-      </w:r>
-      <w:proofErr w:type="spellEnd"/>
+        <w:t xml:space="preserve">AcDetail </w:t>
+      </w:r>
       <w:r>
         <w:rPr>
           <w:rFonts w:ascii="標楷體" w:hAnsi="標楷體" w:hint="eastAsia"/>
           <w:sz w:val="24"/>
         </w:rPr>
-        <w:t xml:space="preserve"> </w:t>
-      </w:r>
-      <w:r>
-        <w:rPr>
-          <w:rFonts w:ascii="標楷體" w:hAnsi="標楷體" w:hint="eastAsia"/>
-          <w:sz w:val="24"/>
-        </w:rPr>
-        <w:t>會計帳</w:t>
-      </w:r>
-      <w:proofErr w:type="gramStart"/>
-      <w:r>
-        <w:rPr>
-          <w:rFonts w:ascii="標楷體" w:hAnsi="標楷體" w:hint="eastAsia"/>
-          <w:sz w:val="24"/>
-        </w:rPr>
-        <w:t>務</w:t>
-      </w:r>
-      <w:proofErr w:type="gramEnd"/>
-      <w:r>
-        <w:rPr>
-          <w:rFonts w:ascii="標楷體" w:hAnsi="標楷體" w:hint="eastAsia"/>
-          <w:sz w:val="24"/>
-        </w:rPr>
-        <w:t>明細檔</w:t>
+        <w:t>會計帳務明細檔</w:t>
       </w:r>
     </w:p>
     <w:p>
@@ -1754,38 +1663,20 @@
           <w:sz w:val="24"/>
         </w:rPr>
       </w:pPr>
-      <w:proofErr w:type="spellStart"/>
       <w:r>
         <w:rPr>
           <w:rFonts w:ascii="標楷體" w:hAnsi="標楷體" w:hint="eastAsia"/>
           <w:sz w:val="24"/>
         </w:rPr>
-        <w:t>CdEmp</w:t>
-      </w:r>
-      <w:proofErr w:type="spellEnd"/>
+        <w:t xml:space="preserve">CdEmp </w:t>
+      </w:r>
       <w:r>
         <w:rPr>
           <w:rFonts w:ascii="標楷體" w:hAnsi="標楷體" w:hint="eastAsia"/>
           <w:sz w:val="24"/>
         </w:rPr>
-        <w:t xml:space="preserve"> </w:t>
-      </w:r>
-      <w:r>
-        <w:rPr>
-          <w:rFonts w:ascii="標楷體" w:hAnsi="標楷體" w:hint="eastAsia"/>
-          <w:sz w:val="24"/>
-        </w:rPr>
-        <w:t>員工資料</w:t>
-      </w:r>
-      <w:proofErr w:type="gramStart"/>
-      <w:r>
-        <w:rPr>
-          <w:rFonts w:ascii="標楷體" w:hAnsi="標楷體" w:hint="eastAsia"/>
-          <w:sz w:val="24"/>
-        </w:rPr>
-        <w:t>檔</w:t>
-      </w:r>
-      <w:proofErr w:type="gramEnd"/>
+        <w:t>員工資料檔</w:t>
+      </w:r>
     </w:p>
     <w:p>
       <w:pPr>
@@ -1799,38 +1690,20 @@
           <w:sz w:val="24"/>
         </w:rPr>
       </w:pPr>
-      <w:proofErr w:type="spellStart"/>
       <w:r>
         <w:rPr>
           <w:rFonts w:ascii="標楷體" w:hAnsi="標楷體" w:hint="eastAsia"/>
           <w:sz w:val="24"/>
         </w:rPr>
-        <w:t>LoanBorTx</w:t>
-      </w:r>
-      <w:proofErr w:type="spellEnd"/>
+        <w:t xml:space="preserve">LoanBorTx </w:t>
+      </w:r>
       <w:r>
         <w:rPr>
           <w:rFonts w:ascii="標楷體" w:hAnsi="標楷體" w:hint="eastAsia"/>
           <w:sz w:val="24"/>
         </w:rPr>
-        <w:t xml:space="preserve"> </w:t>
-      </w:r>
-      <w:r>
-        <w:rPr>
-          <w:rFonts w:ascii="標楷體" w:hAnsi="標楷體" w:hint="eastAsia"/>
-          <w:sz w:val="24"/>
-        </w:rPr>
-        <w:t>放款交易內容</w:t>
-      </w:r>
-      <w:proofErr w:type="gramStart"/>
-      <w:r>
-        <w:rPr>
-          <w:rFonts w:ascii="標楷體" w:hAnsi="標楷體" w:hint="eastAsia"/>
-          <w:sz w:val="24"/>
-        </w:rPr>
-        <w:t>檔</w:t>
-      </w:r>
-      <w:proofErr w:type="gramEnd"/>
+        <w:t>放款交易內容檔</w:t>
+      </w:r>
     </w:p>
     <w:p>
       <w:pPr>
@@ -1844,47 +1717,20 @@
           <w:sz w:val="24"/>
         </w:rPr>
       </w:pPr>
-      <w:proofErr w:type="spellStart"/>
       <w:r>
         <w:rPr>
           <w:rFonts w:ascii="標楷體" w:hAnsi="標楷體" w:hint="eastAsia"/>
           <w:sz w:val="24"/>
         </w:rPr>
-        <w:t>CdAcCode</w:t>
-      </w:r>
-      <w:proofErr w:type="spellEnd"/>
+        <w:t xml:space="preserve">CdAcCode </w:t>
+      </w:r>
       <w:r>
         <w:rPr>
           <w:rFonts w:ascii="標楷體" w:hAnsi="標楷體" w:hint="eastAsia"/>
           <w:sz w:val="24"/>
         </w:rPr>
-        <w:t xml:space="preserve"> </w:t>
-      </w:r>
-      <w:proofErr w:type="gramStart"/>
-      <w:r>
-        <w:rPr>
-          <w:rFonts w:ascii="標楷體" w:hAnsi="標楷體" w:hint="eastAsia"/>
-          <w:sz w:val="24"/>
-        </w:rPr>
-        <w:t>會計科子細目</w:t>
-      </w:r>
-      <w:proofErr w:type="gramEnd"/>
-      <w:r>
-        <w:rPr>
-          <w:rFonts w:ascii="標楷體" w:hAnsi="標楷體" w:hint="eastAsia"/>
-          <w:sz w:val="24"/>
-        </w:rPr>
-        <w:t>設定</w:t>
-      </w:r>
-      <w:proofErr w:type="gramStart"/>
-      <w:r>
-        <w:rPr>
-          <w:rFonts w:ascii="標楷體" w:hAnsi="標楷體" w:hint="eastAsia"/>
-          <w:sz w:val="24"/>
-        </w:rPr>
-        <w:t>檔</w:t>
-      </w:r>
-      <w:proofErr w:type="gramEnd"/>
+        <w:t>會計科子細目設定檔</w:t>
+      </w:r>
     </w:p>
     <w:p>
       <w:pPr>
@@ -1898,21 +1744,12 @@
           <w:sz w:val="24"/>
         </w:rPr>
       </w:pPr>
-      <w:proofErr w:type="spellStart"/>
       <w:r>
         <w:rPr>
           <w:rFonts w:ascii="標楷體" w:hAnsi="標楷體" w:hint="eastAsia"/>
           <w:sz w:val="24"/>
         </w:rPr>
-        <w:t>CustMain</w:t>
-      </w:r>
-      <w:proofErr w:type="spellEnd"/>
-      <w:r>
-        <w:rPr>
-          <w:rFonts w:ascii="標楷體" w:hAnsi="標楷體" w:hint="eastAsia"/>
-          <w:sz w:val="24"/>
-        </w:rPr>
-        <w:t xml:space="preserve"> </w:t>
+        <w:t xml:space="preserve">CustMain </w:t>
       </w:r>
       <w:r>
         <w:rPr>
@@ -2476,73 +2313,35 @@
           <w:rFonts w:ascii="標楷體" w:hAnsi="標楷體"/>
         </w:rPr>
       </w:pPr>
-      <w:proofErr w:type="spellStart"/>
       <w:r>
         <w:rPr>
           <w:rFonts w:ascii="標楷體" w:hAnsi="標楷體" w:hint="eastAsia"/>
         </w:rPr>
         <w:t>AcDetail</w:t>
       </w:r>
-      <w:proofErr w:type="spellEnd"/>
       <w:r>
         <w:rPr>
           <w:rFonts w:ascii="標楷體" w:hAnsi="標楷體" w:hint="eastAsia"/>
         </w:rPr>
-        <w:t>會計帳</w:t>
-      </w:r>
-      <w:proofErr w:type="gramStart"/>
+        <w:t>會計帳務明細檔</w:t>
+      </w:r>
       <w:r>
         <w:rPr>
           <w:rFonts w:ascii="標楷體" w:hAnsi="標楷體" w:hint="eastAsia"/>
         </w:rPr>
-        <w:t>務明細檔</w:t>
+        <w:t>中</w:t>
       </w:r>
       <w:r>
         <w:rPr>
           <w:rFonts w:ascii="標楷體" w:hAnsi="標楷體" w:hint="eastAsia"/>
         </w:rPr>
-        <w:t>中</w:t>
-      </w:r>
-      <w:proofErr w:type="gramEnd"/>
+        <w:t>符合輸入條件</w:t>
+      </w:r>
       <w:r>
         <w:rPr>
           <w:rFonts w:ascii="標楷體" w:hAnsi="標楷體" w:hint="eastAsia"/>
         </w:rPr>
-        <w:t>符合輸入條件</w:t>
-      </w:r>
-      <w:r>
-        <w:rPr>
-          <w:rFonts w:ascii="標楷體" w:hAnsi="標楷體" w:hint="eastAsia"/>
-        </w:rPr>
-        <w:t>，且訂正別為正常，且在客戶主</w:t>
-      </w:r>
-      <w:proofErr w:type="gramStart"/>
-      <w:r>
-        <w:rPr>
-          <w:rFonts w:ascii="標楷體" w:hAnsi="標楷體" w:hint="eastAsia"/>
-        </w:rPr>
-        <w:t>檔企金別</w:t>
-      </w:r>
-      <w:proofErr w:type="gramEnd"/>
-      <w:r>
-        <w:rPr>
-          <w:rFonts w:ascii="標楷體" w:hAnsi="標楷體" w:hint="eastAsia"/>
-        </w:rPr>
-        <w:t>欄位為</w:t>
-      </w:r>
-      <w:proofErr w:type="gramStart"/>
-      <w:r>
-        <w:rPr>
-          <w:rFonts w:ascii="標楷體" w:hAnsi="標楷體" w:hint="eastAsia"/>
-        </w:rPr>
-        <w:t>企金或企金</w:t>
-      </w:r>
-      <w:proofErr w:type="gramEnd"/>
-      <w:r>
-        <w:rPr>
-          <w:rFonts w:ascii="標楷體" w:hAnsi="標楷體" w:hint="eastAsia"/>
-        </w:rPr>
-        <w:t>自然人</w:t>
+        <w:t>，且訂正別為正常，且在客戶主檔企金別欄位為企金或企金自然人</w:t>
       </w:r>
       <w:r>
         <w:rPr>
@@ -2572,6 +2371,9 @@
       <w:bookmarkStart w:id="3" w:name="_Hlk127895392"/>
       <w:bookmarkStart w:id="4" w:name="_Hlk127955257"/>
       <w:r>
+        <w:rPr>
+          <w:noProof/>
+        </w:rPr>
         <w:drawing>
           <wp:anchor distT="0" distB="0" distL="114300" distR="114300" simplePos="0" relativeHeight="251656704" behindDoc="0" locked="0" layoutInCell="1" allowOverlap="1" wp14:anchorId="3941C70A" wp14:editId="12910007">
             <wp:simplePos x="0" y="0"/>
@@ -2661,18 +2463,18 @@
             <v:path o:extrusionok="f" gradientshapeok="t" o:connecttype="rect"/>
             <o:lock v:ext="edit" aspectratio="t"/>
           </v:shapetype>
-          <v:shape id="_x0000_i1030" type="#_x0000_t75" style="width:75.5pt;height:51pt" o:ole="">
+          <v:shape id="_x0000_i1025" type="#_x0000_t75" style="width:75.5pt;height:51pt" o:ole="">
             <v:imagedata r:id="rId9" o:title=""/>
           </v:shape>
-          <o:OLEObject Type="Embed" ProgID="Acrobat.Document.DC" ShapeID="_x0000_i1030" DrawAspect="Icon" ObjectID="_1738765501" r:id="rId10"/>
+          <o:OLEObject Type="Embed" ProgID="Acrobat.Document.DC" ShapeID="_x0000_i1025" DrawAspect="Icon" ObjectID="_1739689036" r:id="rId10"/>
         </w:object>
       </w:r>
       <w:r>
         <w:object w:dxaOrig="1508" w:dyaOrig="1021" w14:anchorId="06E16EEA">
-          <v:shape id="_x0000_i1029" type="#_x0000_t75" style="width:75.5pt;height:51pt" o:ole="">
+          <v:shape id="_x0000_i1026" type="#_x0000_t75" style="width:75.5pt;height:51pt" o:ole="">
             <v:imagedata r:id="rId11" o:title=""/>
           </v:shape>
-          <o:OLEObject Type="Embed" ProgID="Acrobat.Document.DC" ShapeID="_x0000_i1029" DrawAspect="Icon" ObjectID="_1738765502" r:id="rId12"/>
+          <o:OLEObject Type="Embed" ProgID="Acrobat.Document.DC" ShapeID="_x0000_i1026" DrawAspect="Icon" ObjectID="_1739689037" r:id="rId12"/>
         </w:object>
       </w:r>
     </w:p>
@@ -2753,21 +2555,16 @@
           <w:rFonts w:hint="eastAsia"/>
           <w:sz w:val="24"/>
         </w:rPr>
-        <w:t>滿</w:t>
-      </w:r>
+        <w:t>每一筆換一</w:t>
+      </w:r>
+      <w:bookmarkStart w:id="5" w:name="_GoBack"/>
+      <w:bookmarkEnd w:id="5"/>
       <w:r>
         <w:rPr>
           <w:rFonts w:hint="eastAsia"/>
           <w:sz w:val="24"/>
         </w:rPr>
-        <w:t>25</w:t>
-      </w:r>
-      <w:r>
-        <w:rPr>
-          <w:rFonts w:hint="eastAsia"/>
-          <w:sz w:val="24"/>
-        </w:rPr>
-        <w:t>筆資料自動跳頁</w:t>
+        <w:t>頁。</w:t>
       </w:r>
     </w:p>
     <w:p>
@@ -2779,7 +2576,7 @@
         </w:numPr>
         <w:ind w:left="666" w:firstLine="480"/>
         <w:rPr>
-          <w:rFonts w:ascii="標楷體" w:hAnsi="標楷體" w:hint="eastAsia"/>
+          <w:rFonts w:ascii="標楷體" w:hAnsi="標楷體"/>
         </w:rPr>
       </w:pPr>
     </w:p>
@@ -2942,7 +2739,6 @@
                 <w:rFonts w:ascii="標楷體" w:hAnsi="標楷體"/>
               </w:rPr>
             </w:pPr>
-            <w:proofErr w:type="spellStart"/>
             <w:r>
               <w:rPr>
                 <w:rFonts w:ascii="標楷體" w:hAnsi="標楷體" w:hint="eastAsia"/>
@@ -2955,7 +2751,6 @@
               </w:rPr>
               <w:t>cDetail.SlipNo</w:t>
             </w:r>
-            <w:proofErr w:type="spellEnd"/>
           </w:p>
         </w:tc>
         <w:tc>
@@ -3074,19 +2869,11 @@
                 <w:rFonts w:ascii="標楷體" w:hAnsi="標楷體"/>
               </w:rPr>
             </w:pPr>
-            <w:proofErr w:type="gramStart"/>
-            <w:r>
-              <w:rPr>
-                <w:rFonts w:ascii="標楷體" w:hAnsi="標楷體" w:hint="eastAsia"/>
-              </w:rPr>
-              <w:t>固定值</w:t>
-            </w:r>
-            <w:proofErr w:type="gramEnd"/>
-            <w:r>
-              <w:rPr>
-                <w:rFonts w:ascii="標楷體" w:hAnsi="標楷體" w:hint="eastAsia"/>
-              </w:rPr>
-              <w:t>:</w:t>
+            <w:r>
+              <w:rPr>
+                <w:rFonts w:ascii="標楷體" w:hAnsi="標楷體" w:hint="eastAsia"/>
+              </w:rPr>
+              <w:t>固定值:</w:t>
             </w:r>
           </w:p>
           <w:p>
@@ -3298,35 +3085,25 @@
                 <w:rFonts w:ascii="標楷體" w:hAnsi="標楷體"/>
               </w:rPr>
             </w:pPr>
-            <w:proofErr w:type="gramStart"/>
-            <w:r>
-              <w:rPr>
-                <w:rFonts w:ascii="標楷體" w:hAnsi="標楷體" w:hint="eastAsia"/>
-              </w:rPr>
-              <w:t>固定值</w:t>
-            </w:r>
-            <w:proofErr w:type="gramEnd"/>
-            <w:r>
-              <w:rPr>
-                <w:rFonts w:ascii="標楷體" w:hAnsi="標楷體" w:hint="eastAsia"/>
-              </w:rPr>
-              <w:t>:</w:t>
-            </w:r>
-          </w:p>
-          <w:p>
-            <w:pPr>
-              <w:rPr>
-                <w:rFonts w:ascii="標楷體" w:hAnsi="標楷體" w:hint="eastAsia"/>
-              </w:rPr>
-            </w:pPr>
-            <w:proofErr w:type="gramStart"/>
+            <w:r>
+              <w:rPr>
+                <w:rFonts w:ascii="標楷體" w:hAnsi="標楷體" w:hint="eastAsia"/>
+              </w:rPr>
+              <w:t>固定值:</w:t>
+            </w:r>
+          </w:p>
+          <w:p>
+            <w:pPr>
+              <w:rPr>
+                <w:rFonts w:ascii="標楷體" w:hAnsi="標楷體"/>
+              </w:rPr>
+            </w:pPr>
             <w:r>
               <w:rPr>
                 <w:rFonts w:ascii="標楷體" w:hAnsi="標楷體" w:hint="eastAsia"/>
               </w:rPr>
               <w:t>銀扣</w:t>
             </w:r>
-            <w:proofErr w:type="gramEnd"/>
             <w:r>
               <w:rPr>
                 <w:rFonts w:ascii="標楷體" w:hAnsi="標楷體" w:hint="eastAsia"/>
@@ -3343,7 +3120,7 @@
           <w:p>
             <w:pPr>
               <w:rPr>
-                <w:rFonts w:ascii="標楷體" w:hAnsi="標楷體" w:hint="eastAsia"/>
+                <w:rFonts w:ascii="標楷體" w:hAnsi="標楷體"/>
               </w:rPr>
             </w:pPr>
             <w:r>
@@ -3356,22 +3133,14 @@
           <w:p>
             <w:pPr>
               <w:rPr>
-                <w:rFonts w:ascii="標楷體" w:hAnsi="標楷體" w:hint="eastAsia"/>
-              </w:rPr>
-            </w:pPr>
-            <w:proofErr w:type="gramStart"/>
-            <w:r>
-              <w:rPr>
-                <w:rFonts w:ascii="標楷體" w:hAnsi="標楷體" w:hint="eastAsia"/>
-              </w:rPr>
-              <w:t>銀扣</w:t>
-            </w:r>
-            <w:proofErr w:type="gramEnd"/>
-            <w:r>
-              <w:rPr>
-                <w:rFonts w:ascii="標楷體" w:hAnsi="標楷體" w:hint="eastAsia"/>
-              </w:rPr>
-              <w:t>:繳款方式等於4</w:t>
+                <w:rFonts w:ascii="標楷體" w:hAnsi="標楷體"/>
+              </w:rPr>
+            </w:pPr>
+            <w:r>
+              <w:rPr>
+                <w:rFonts w:ascii="標楷體" w:hAnsi="標楷體" w:hint="eastAsia"/>
+              </w:rPr>
+              <w:t>銀扣:繳款方式等於4</w:t>
             </w:r>
           </w:p>
           <w:p>
@@ -3415,7 +3184,7 @@
           <w:p>
             <w:pPr>
               <w:rPr>
-                <w:rFonts w:ascii="標楷體" w:hAnsi="標楷體" w:hint="eastAsia"/>
+                <w:rFonts w:ascii="標楷體" w:hAnsi="標楷體"/>
               </w:rPr>
             </w:pPr>
             <w:r>
@@ -3484,14 +3253,12 @@
                 <w:rFonts w:ascii="標楷體" w:hAnsi="標楷體"/>
               </w:rPr>
             </w:pPr>
-            <w:proofErr w:type="spellStart"/>
             <w:r>
               <w:rPr>
                 <w:rFonts w:ascii="標楷體" w:hAnsi="標楷體"/>
               </w:rPr>
               <w:t>AcDetail.AcSubCode</w:t>
             </w:r>
-            <w:proofErr w:type="spellEnd"/>
           </w:p>
         </w:tc>
         <w:tc>
@@ -3539,7 +3306,6 @@
                 <w:rFonts w:ascii="標楷體" w:hAnsi="標楷體"/>
               </w:rPr>
             </w:pPr>
-            <w:proofErr w:type="spellStart"/>
             <w:r>
               <w:rPr>
                 <w:rFonts w:ascii="標楷體" w:hAnsi="標楷體"/>
@@ -3552,7 +3318,6 @@
               </w:rPr>
               <w:t>EntryDate</w:t>
             </w:r>
-            <w:proofErr w:type="spellEnd"/>
           </w:p>
         </w:tc>
         <w:tc>
@@ -3569,21 +3334,7 @@
               <w:rPr>
                 <w:rFonts w:ascii="標楷體" w:hAnsi="標楷體" w:hint="eastAsia"/>
               </w:rPr>
-              <w:t>摘(YYY/MM/DD(</w:t>
-            </w:r>
-            <w:proofErr w:type="gramStart"/>
-            <w:r>
-              <w:rPr>
-                <w:rFonts w:ascii="標楷體" w:hAnsi="標楷體" w:hint="eastAsia"/>
-              </w:rPr>
-              <w:t>入帳</w:t>
-            </w:r>
-            <w:proofErr w:type="gramEnd"/>
-            <w:r>
-              <w:rPr>
-                <w:rFonts w:ascii="標楷體" w:hAnsi="標楷體" w:hint="eastAsia"/>
-              </w:rPr>
-              <w:t>日))要</w:t>
+              <w:t>摘(YYY/MM/DD(入帳日))要</w:t>
             </w:r>
           </w:p>
         </w:tc>
@@ -3620,7 +3371,6 @@
                 <w:rFonts w:ascii="標楷體" w:hAnsi="標楷體"/>
               </w:rPr>
             </w:pPr>
-            <w:proofErr w:type="spellStart"/>
             <w:r>
               <w:rPr>
                 <w:rFonts w:ascii="標楷體" w:hAnsi="標楷體" w:hint="eastAsia"/>
@@ -3633,7 +3383,6 @@
               </w:rPr>
               <w:t>cDetail.TxAmt</w:t>
             </w:r>
-            <w:proofErr w:type="spellEnd"/>
           </w:p>
         </w:tc>
         <w:tc>
@@ -3681,7 +3430,6 @@
                 <w:rFonts w:ascii="標楷體" w:hAnsi="標楷體"/>
               </w:rPr>
             </w:pPr>
-            <w:proofErr w:type="spellStart"/>
             <w:r>
               <w:rPr>
                 <w:rFonts w:ascii="標楷體" w:hAnsi="標楷體" w:hint="eastAsia"/>
@@ -3700,7 +3448,6 @@
               </w:rPr>
               <w:t>CustNo</w:t>
             </w:r>
-            <w:proofErr w:type="spellEnd"/>
           </w:p>
         </w:tc>
         <w:tc>
@@ -3748,7 +3495,6 @@
                 <w:rFonts w:ascii="標楷體" w:hAnsi="標楷體"/>
               </w:rPr>
             </w:pPr>
-            <w:proofErr w:type="spellStart"/>
             <w:r>
               <w:rPr>
                 <w:rFonts w:ascii="標楷體" w:hAnsi="標楷體" w:hint="eastAsia"/>
@@ -3773,7 +3519,6 @@
               </w:rPr>
               <w:t>ustName</w:t>
             </w:r>
-            <w:proofErr w:type="spellEnd"/>
           </w:p>
         </w:tc>
         <w:tc>
@@ -3890,44 +3635,8 @@
               <w:rPr>
                 <w:rFonts w:ascii="標楷體" w:hAnsi="標楷體" w:hint="eastAsia"/>
               </w:rPr>
-              <w:t xml:space="preserve">以中文顯示金額，ex.新台幣 </w:t>
-            </w:r>
-            <w:proofErr w:type="gramStart"/>
-            <w:r>
-              <w:rPr>
-                <w:rFonts w:ascii="標楷體" w:hAnsi="標楷體" w:hint="eastAsia"/>
-              </w:rPr>
-              <w:t>柒</w:t>
-            </w:r>
-            <w:proofErr w:type="gramEnd"/>
-            <w:r>
-              <w:rPr>
-                <w:rFonts w:ascii="標楷體" w:hAnsi="標楷體" w:hint="eastAsia"/>
-              </w:rPr>
-              <w:t>百</w:t>
-            </w:r>
-            <w:proofErr w:type="gramStart"/>
-            <w:r>
-              <w:rPr>
-                <w:rFonts w:ascii="標楷體" w:hAnsi="標楷體" w:hint="eastAsia"/>
-              </w:rPr>
-              <w:t>柒</w:t>
-            </w:r>
-            <w:proofErr w:type="gramEnd"/>
-            <w:r>
-              <w:rPr>
-                <w:rFonts w:ascii="標楷體" w:hAnsi="標楷體" w:hint="eastAsia"/>
-              </w:rPr>
-              <w:t>十</w:t>
-            </w:r>
-            <w:proofErr w:type="gramStart"/>
-            <w:r>
-              <w:rPr>
-                <w:rFonts w:ascii="標楷體" w:hAnsi="標楷體" w:hint="eastAsia"/>
-              </w:rPr>
-              <w:t>柒</w:t>
-            </w:r>
-            <w:proofErr w:type="gramEnd"/>
+              <w:t>以中文顯示金額，ex.新台幣 柒百柒十柒</w:t>
+            </w:r>
           </w:p>
         </w:tc>
       </w:tr>
@@ -3945,14 +3654,12 @@
                 <w:rFonts w:ascii="標楷體" w:hAnsi="標楷體"/>
               </w:rPr>
             </w:pPr>
-            <w:proofErr w:type="gramStart"/>
             <w:r>
               <w:rPr>
                 <w:rFonts w:ascii="標楷體" w:hAnsi="標楷體" w:hint="eastAsia"/>
               </w:rPr>
               <w:t>製票</w:t>
             </w:r>
-            <w:proofErr w:type="gramEnd"/>
           </w:p>
         </w:tc>
         <w:tc>
@@ -3965,7 +3672,6 @@
                 <w:rFonts w:ascii="標楷體" w:hAnsi="標楷體"/>
               </w:rPr>
             </w:pPr>
-            <w:proofErr w:type="spellStart"/>
             <w:r>
               <w:rPr>
                 <w:rFonts w:ascii="標楷體" w:hAnsi="標楷體" w:hint="eastAsia"/>
@@ -3978,7 +3684,6 @@
               </w:rPr>
               <w:t>dEmp.FullName</w:t>
             </w:r>
-            <w:proofErr w:type="spellEnd"/>
           </w:p>
         </w:tc>
         <w:tc>
@@ -4063,14 +3768,12 @@
                 <w:rFonts w:ascii="標楷體" w:hAnsi="標楷體"/>
               </w:rPr>
             </w:pPr>
-            <w:proofErr w:type="gramStart"/>
             <w:r>
               <w:rPr>
                 <w:rFonts w:ascii="標楷體" w:hAnsi="標楷體" w:hint="eastAsia"/>
               </w:rPr>
               <w:t>固定值</w:t>
             </w:r>
-            <w:proofErr w:type="gramEnd"/>
             <w:r>
               <w:rPr>
                 <w:rFonts w:ascii="標楷體" w:hAnsi="標楷體" w:hint="eastAsia"/>
@@ -4084,7 +3787,6 @@
                 <w:rFonts w:ascii="標楷體" w:hAnsi="標楷體"/>
               </w:rPr>
             </w:pPr>
-            <w:proofErr w:type="gramStart"/>
             <w:r>
               <w:rPr>
                 <w:rFonts w:ascii="標楷體" w:hAnsi="標楷體" w:hint="eastAsia"/>
@@ -4095,14 +3797,7 @@
               <w:rPr>
                 <w:rFonts w:ascii="標楷體" w:hAnsi="標楷體" w:hint="eastAsia"/>
               </w:rPr>
-              <w:t>此聯由</w:t>
-            </w:r>
-            <w:proofErr w:type="gramEnd"/>
-            <w:r>
-              <w:rPr>
-                <w:rFonts w:ascii="標楷體" w:hAnsi="標楷體" w:hint="eastAsia"/>
-              </w:rPr>
-              <w:t>繳款人收執、無收款印章無效</w:t>
+              <w:t>此聯由繳款人收執、無收款印章無效</w:t>
             </w:r>
           </w:p>
         </w:tc>
@@ -4125,7 +3820,6 @@
           <w:rFonts w:ascii="標楷體" w:hAnsi="標楷體" w:hint="eastAsia"/>
           <w:sz w:val="24"/>
         </w:rPr>
-        <w:lastRenderedPageBreak/>
         <w:t>【SQL語法】:</w:t>
       </w:r>
     </w:p>
@@ -4187,14 +3881,12 @@
                 <w:rFonts w:ascii="標楷體" w:hAnsi="標楷體"/>
               </w:rPr>
             </w:pPr>
-            <w:proofErr w:type="spellStart"/>
             <w:r>
               <w:rPr>
                 <w:rFonts w:ascii="標楷體" w:hAnsi="標楷體" w:hint="eastAsia"/>
               </w:rPr>
               <w:t>inputAcDate</w:t>
             </w:r>
-            <w:proofErr w:type="spellEnd"/>
             <w:r>
               <w:rPr>
                 <w:rFonts w:ascii="標楷體" w:hAnsi="標楷體" w:hint="eastAsia"/>
@@ -4212,14 +3904,12 @@
                 <w:rFonts w:ascii="標楷體" w:hAnsi="標楷體"/>
               </w:rPr>
             </w:pPr>
-            <w:proofErr w:type="spellStart"/>
             <w:r>
               <w:rPr>
                 <w:rFonts w:ascii="標楷體" w:hAnsi="標楷體" w:hint="eastAsia"/>
               </w:rPr>
               <w:t>inputSlipNoStart</w:t>
             </w:r>
-            <w:proofErr w:type="spellEnd"/>
             <w:r>
               <w:rPr>
                 <w:rFonts w:ascii="標楷體" w:hAnsi="標楷體" w:hint="eastAsia"/>
@@ -4237,7 +3927,6 @@
                 <w:rFonts w:ascii="標楷體" w:hAnsi="標楷體"/>
               </w:rPr>
             </w:pPr>
-            <w:proofErr w:type="spellStart"/>
             <w:r>
               <w:rPr>
                 <w:rFonts w:ascii="標楷體" w:hAnsi="標楷體" w:hint="eastAsia"/>
@@ -4256,7 +3945,6 @@
               </w:rPr>
               <w:t>d</w:t>
             </w:r>
-            <w:proofErr w:type="spellEnd"/>
             <w:r>
               <w:rPr>
                 <w:rFonts w:ascii="標楷體" w:hAnsi="標楷體" w:hint="eastAsia"/>
@@ -4274,14 +3962,12 @@
                 <w:rFonts w:ascii="標楷體" w:hAnsi="標楷體"/>
               </w:rPr>
             </w:pPr>
-            <w:proofErr w:type="spellStart"/>
             <w:r>
               <w:rPr>
                 <w:rFonts w:ascii="標楷體" w:hAnsi="標楷體" w:hint="eastAsia"/>
               </w:rPr>
               <w:t>inputTitaTxtNoStart</w:t>
             </w:r>
-            <w:proofErr w:type="spellEnd"/>
             <w:r>
               <w:rPr>
                 <w:rFonts w:ascii="標楷體" w:hAnsi="標楷體" w:hint="eastAsia"/>
@@ -4305,14 +3991,12 @@
                 <w:rFonts w:ascii="標楷體" w:hAnsi="標楷體"/>
               </w:rPr>
             </w:pPr>
-            <w:proofErr w:type="spellStart"/>
             <w:r>
               <w:rPr>
                 <w:rFonts w:ascii="標楷體" w:hAnsi="標楷體" w:hint="eastAsia"/>
               </w:rPr>
               <w:t>inputTitaTxtNoEnd</w:t>
             </w:r>
-            <w:proofErr w:type="spellEnd"/>
             <w:r>
               <w:rPr>
                 <w:rFonts w:ascii="標楷體" w:hAnsi="標楷體" w:hint="eastAsia"/>
@@ -4336,14 +4020,12 @@
                 <w:rFonts w:ascii="標楷體" w:hAnsi="標楷體"/>
               </w:rPr>
             </w:pPr>
-            <w:proofErr w:type="spellStart"/>
             <w:r>
               <w:rPr>
                 <w:rFonts w:ascii="標楷體" w:hAnsi="標楷體" w:hint="eastAsia"/>
               </w:rPr>
               <w:t>inputOption</w:t>
             </w:r>
-            <w:proofErr w:type="spellEnd"/>
             <w:r>
               <w:rPr>
                 <w:rFonts w:ascii="標楷體" w:hAnsi="標楷體" w:hint="eastAsia"/>
@@ -4410,35 +4092,7 @@
               <w:rPr>
                 <w:rFonts w:ascii="標楷體" w:hAnsi="標楷體"/>
               </w:rPr>
-              <w:t xml:space="preserve">    </w:t>
-            </w:r>
-            <w:proofErr w:type="spellStart"/>
-            <w:r>
-              <w:rPr>
-                <w:rFonts w:ascii="標楷體" w:hAnsi="標楷體"/>
-              </w:rPr>
-              <w:t>acd</w:t>
-            </w:r>
-            <w:proofErr w:type="spellEnd"/>
-            <w:r>
-              <w:rPr>
-                <w:rFonts w:ascii="標楷體" w:hAnsi="標楷體"/>
-              </w:rPr>
-              <w:t>."</w:t>
-            </w:r>
-            <w:proofErr w:type="spellStart"/>
-            <w:r>
-              <w:rPr>
-                <w:rFonts w:ascii="標楷體" w:hAnsi="標楷體"/>
-              </w:rPr>
-              <w:t>SlipNo</w:t>
-            </w:r>
-            <w:proofErr w:type="spellEnd"/>
-            <w:r>
-              <w:rPr>
-                <w:rFonts w:ascii="標楷體" w:hAnsi="標楷體"/>
-              </w:rPr>
-              <w:t>",</w:t>
+              <w:t xml:space="preserve">    acd."SlipNo",</w:t>
             </w:r>
           </w:p>
           <w:p>
@@ -4455,35 +4109,7 @@
               <w:rPr>
                 <w:rFonts w:ascii="標楷體" w:hAnsi="標楷體"/>
               </w:rPr>
-              <w:t xml:space="preserve">    </w:t>
-            </w:r>
-            <w:proofErr w:type="spellStart"/>
-            <w:r>
-              <w:rPr>
-                <w:rFonts w:ascii="標楷體" w:hAnsi="標楷體"/>
-              </w:rPr>
-              <w:t>acd</w:t>
-            </w:r>
-            <w:proofErr w:type="spellEnd"/>
-            <w:r>
-              <w:rPr>
-                <w:rFonts w:ascii="標楷體" w:hAnsi="標楷體"/>
-              </w:rPr>
-              <w:t>."</w:t>
-            </w:r>
-            <w:proofErr w:type="spellStart"/>
-            <w:r>
-              <w:rPr>
-                <w:rFonts w:ascii="標楷體" w:hAnsi="標楷體"/>
-              </w:rPr>
-              <w:t>TitaTxtNo</w:t>
-            </w:r>
-            <w:proofErr w:type="spellEnd"/>
-            <w:r>
-              <w:rPr>
-                <w:rFonts w:ascii="標楷體" w:hAnsi="標楷體"/>
-              </w:rPr>
-              <w:t>",</w:t>
+              <w:t xml:space="preserve">    acd."TitaTxtNo",</w:t>
             </w:r>
           </w:p>
           <w:p>
@@ -4500,35 +4126,7 @@
               <w:rPr>
                 <w:rFonts w:ascii="標楷體" w:hAnsi="標楷體"/>
               </w:rPr>
-              <w:t xml:space="preserve">    </w:t>
-            </w:r>
-            <w:proofErr w:type="spellStart"/>
-            <w:r>
-              <w:rPr>
-                <w:rFonts w:ascii="標楷體" w:hAnsi="標楷體"/>
-              </w:rPr>
-              <w:t>acd</w:t>
-            </w:r>
-            <w:proofErr w:type="spellEnd"/>
-            <w:r>
-              <w:rPr>
-                <w:rFonts w:ascii="標楷體" w:hAnsi="標楷體"/>
-              </w:rPr>
-              <w:t>."</w:t>
-            </w:r>
-            <w:proofErr w:type="spellStart"/>
-            <w:r>
-              <w:rPr>
-                <w:rFonts w:ascii="標楷體" w:hAnsi="標楷體"/>
-              </w:rPr>
-              <w:t>AcNoCode</w:t>
-            </w:r>
-            <w:proofErr w:type="spellEnd"/>
-            <w:r>
-              <w:rPr>
-                <w:rFonts w:ascii="標楷體" w:hAnsi="標楷體"/>
-              </w:rPr>
-              <w:t>",</w:t>
+              <w:t xml:space="preserve">    acd."AcNoCode",</w:t>
             </w:r>
           </w:p>
           <w:p>
@@ -4545,35 +4143,7 @@
               <w:rPr>
                 <w:rFonts w:ascii="標楷體" w:hAnsi="標楷體"/>
               </w:rPr>
-              <w:t xml:space="preserve">    </w:t>
-            </w:r>
-            <w:proofErr w:type="spellStart"/>
-            <w:r>
-              <w:rPr>
-                <w:rFonts w:ascii="標楷體" w:hAnsi="標楷體"/>
-              </w:rPr>
-              <w:t>cdac</w:t>
-            </w:r>
-            <w:proofErr w:type="spellEnd"/>
-            <w:r>
-              <w:rPr>
-                <w:rFonts w:ascii="標楷體" w:hAnsi="標楷體"/>
-              </w:rPr>
-              <w:t>."</w:t>
-            </w:r>
-            <w:proofErr w:type="spellStart"/>
-            <w:r>
-              <w:rPr>
-                <w:rFonts w:ascii="標楷體" w:hAnsi="標楷體"/>
-              </w:rPr>
-              <w:t>AcNoItem</w:t>
-            </w:r>
-            <w:proofErr w:type="spellEnd"/>
-            <w:r>
-              <w:rPr>
-                <w:rFonts w:ascii="標楷體" w:hAnsi="標楷體"/>
-              </w:rPr>
-              <w:t>",</w:t>
+              <w:t xml:space="preserve">    cdac."AcNoItem",</w:t>
             </w:r>
           </w:p>
           <w:p>
@@ -4590,35 +4160,7 @@
               <w:rPr>
                 <w:rFonts w:ascii="標楷體" w:hAnsi="標楷體"/>
               </w:rPr>
-              <w:t xml:space="preserve">    </w:t>
-            </w:r>
-            <w:proofErr w:type="spellStart"/>
-            <w:r>
-              <w:rPr>
-                <w:rFonts w:ascii="標楷體" w:hAnsi="標楷體"/>
-              </w:rPr>
-              <w:t>acd</w:t>
-            </w:r>
-            <w:proofErr w:type="spellEnd"/>
-            <w:r>
-              <w:rPr>
-                <w:rFonts w:ascii="標楷體" w:hAnsi="標楷體"/>
-              </w:rPr>
-              <w:t>."</w:t>
-            </w:r>
-            <w:proofErr w:type="spellStart"/>
-            <w:r>
-              <w:rPr>
-                <w:rFonts w:ascii="標楷體" w:hAnsi="標楷體"/>
-              </w:rPr>
-              <w:t>SumNo</w:t>
-            </w:r>
-            <w:proofErr w:type="spellEnd"/>
-            <w:r>
-              <w:rPr>
-                <w:rFonts w:ascii="標楷體" w:hAnsi="標楷體"/>
-              </w:rPr>
-              <w:t>",</w:t>
+              <w:t xml:space="preserve">    acd."SumNo",</w:t>
             </w:r>
           </w:p>
           <w:p>
@@ -4635,35 +4177,7 @@
               <w:rPr>
                 <w:rFonts w:ascii="標楷體" w:hAnsi="標楷體"/>
               </w:rPr>
-              <w:t xml:space="preserve">    </w:t>
-            </w:r>
-            <w:proofErr w:type="spellStart"/>
-            <w:r>
-              <w:rPr>
-                <w:rFonts w:ascii="標楷體" w:hAnsi="標楷體"/>
-              </w:rPr>
-              <w:t>tx</w:t>
-            </w:r>
-            <w:proofErr w:type="spellEnd"/>
-            <w:r>
-              <w:rPr>
-                <w:rFonts w:ascii="標楷體" w:hAnsi="標楷體"/>
-              </w:rPr>
-              <w:t>."</w:t>
-            </w:r>
-            <w:proofErr w:type="spellStart"/>
-            <w:r>
-              <w:rPr>
-                <w:rFonts w:ascii="標楷體" w:hAnsi="標楷體"/>
-              </w:rPr>
-              <w:t>EntryDate</w:t>
-            </w:r>
-            <w:proofErr w:type="spellEnd"/>
-            <w:r>
-              <w:rPr>
-                <w:rFonts w:ascii="標楷體" w:hAnsi="標楷體"/>
-              </w:rPr>
-              <w:t>",</w:t>
+              <w:t xml:space="preserve">    tx."EntryDate",</w:t>
             </w:r>
           </w:p>
           <w:p>
@@ -4680,65 +4194,7 @@
               <w:rPr>
                 <w:rFonts w:ascii="標楷體" w:hAnsi="標楷體"/>
               </w:rPr>
-              <w:t xml:space="preserve">    </w:t>
-            </w:r>
-            <w:proofErr w:type="spellStart"/>
-            <w:proofErr w:type="gramStart"/>
-            <w:r>
-              <w:rPr>
-                <w:rFonts w:ascii="標楷體" w:hAnsi="標楷體"/>
-              </w:rPr>
-              <w:t>lpad</w:t>
-            </w:r>
-            <w:proofErr w:type="spellEnd"/>
-            <w:r>
-              <w:rPr>
-                <w:rFonts w:ascii="標楷體" w:hAnsi="標楷體"/>
-              </w:rPr>
-              <w:t>(</w:t>
-            </w:r>
-            <w:proofErr w:type="spellStart"/>
-            <w:proofErr w:type="gramEnd"/>
-            <w:r>
-              <w:rPr>
-                <w:rFonts w:ascii="標楷體" w:hAnsi="標楷體"/>
-              </w:rPr>
-              <w:t>tx</w:t>
-            </w:r>
-            <w:proofErr w:type="spellEnd"/>
-            <w:r>
-              <w:rPr>
-                <w:rFonts w:ascii="標楷體" w:hAnsi="標楷體"/>
-              </w:rPr>
-              <w:t>."</w:t>
-            </w:r>
-            <w:proofErr w:type="spellStart"/>
-            <w:r>
-              <w:rPr>
-                <w:rFonts w:ascii="標楷體" w:hAnsi="標楷體"/>
-              </w:rPr>
-              <w:t>CustNo</w:t>
-            </w:r>
-            <w:proofErr w:type="spellEnd"/>
-            <w:r>
-              <w:rPr>
-                <w:rFonts w:ascii="標楷體" w:hAnsi="標楷體"/>
-              </w:rPr>
-              <w:t>", 7, '0') AS "</w:t>
-            </w:r>
-            <w:proofErr w:type="spellStart"/>
-            <w:r>
-              <w:rPr>
-                <w:rFonts w:ascii="標楷體" w:hAnsi="標楷體"/>
-              </w:rPr>
-              <w:t>CustNo</w:t>
-            </w:r>
-            <w:proofErr w:type="spellEnd"/>
-            <w:r>
-              <w:rPr>
-                <w:rFonts w:ascii="標楷體" w:hAnsi="標楷體"/>
-              </w:rPr>
-              <w:t>",</w:t>
+              <w:t xml:space="preserve">    lpad(tx."CustNo", 7, '0') AS "CustNo",</w:t>
             </w:r>
           </w:p>
           <w:p>
@@ -4755,65 +4211,7 @@
               <w:rPr>
                 <w:rFonts w:ascii="標楷體" w:hAnsi="標楷體"/>
               </w:rPr>
-              <w:t xml:space="preserve">    </w:t>
-            </w:r>
-            <w:proofErr w:type="spellStart"/>
-            <w:proofErr w:type="gramStart"/>
-            <w:r>
-              <w:rPr>
-                <w:rFonts w:ascii="標楷體" w:hAnsi="標楷體"/>
-              </w:rPr>
-              <w:t>lpad</w:t>
-            </w:r>
-            <w:proofErr w:type="spellEnd"/>
-            <w:r>
-              <w:rPr>
-                <w:rFonts w:ascii="標楷體" w:hAnsi="標楷體"/>
-              </w:rPr>
-              <w:t>(</w:t>
-            </w:r>
-            <w:proofErr w:type="spellStart"/>
-            <w:proofErr w:type="gramEnd"/>
-            <w:r>
-              <w:rPr>
-                <w:rFonts w:ascii="標楷體" w:hAnsi="標楷體"/>
-              </w:rPr>
-              <w:t>tx</w:t>
-            </w:r>
-            <w:proofErr w:type="spellEnd"/>
-            <w:r>
-              <w:rPr>
-                <w:rFonts w:ascii="標楷體" w:hAnsi="標楷體"/>
-              </w:rPr>
-              <w:t>."</w:t>
-            </w:r>
-            <w:proofErr w:type="spellStart"/>
-            <w:r>
-              <w:rPr>
-                <w:rFonts w:ascii="標楷體" w:hAnsi="標楷體"/>
-              </w:rPr>
-              <w:t>FacmNo</w:t>
-            </w:r>
-            <w:proofErr w:type="spellEnd"/>
-            <w:r>
-              <w:rPr>
-                <w:rFonts w:ascii="標楷體" w:hAnsi="標楷體"/>
-              </w:rPr>
-              <w:t>", 3, '0') AS "</w:t>
-            </w:r>
-            <w:proofErr w:type="spellStart"/>
-            <w:r>
-              <w:rPr>
-                <w:rFonts w:ascii="標楷體" w:hAnsi="標楷體"/>
-              </w:rPr>
-              <w:t>FacmNo</w:t>
-            </w:r>
-            <w:proofErr w:type="spellEnd"/>
-            <w:r>
-              <w:rPr>
-                <w:rFonts w:ascii="標楷體" w:hAnsi="標楷體"/>
-              </w:rPr>
-              <w:t>",</w:t>
+              <w:t xml:space="preserve">    lpad(tx."FacmNo", 3, '0') AS "FacmNo",</w:t>
             </w:r>
           </w:p>
           <w:p>
@@ -4830,57 +4228,7 @@
               <w:rPr>
                 <w:rFonts w:ascii="標楷體" w:hAnsi="標楷體"/>
               </w:rPr>
-              <w:t xml:space="preserve">    </w:t>
-            </w:r>
-            <w:proofErr w:type="spellStart"/>
-            <w:proofErr w:type="gramStart"/>
-            <w:r>
-              <w:rPr>
-                <w:rFonts w:ascii="標楷體" w:hAnsi="標楷體"/>
-              </w:rPr>
-              <w:t>lpad</w:t>
-            </w:r>
-            <w:proofErr w:type="spellEnd"/>
-            <w:r>
-              <w:rPr>
-                <w:rFonts w:ascii="標楷體" w:hAnsi="標楷體"/>
-              </w:rPr>
-              <w:t>(</w:t>
-            </w:r>
-            <w:proofErr w:type="gramEnd"/>
-            <w:r>
-              <w:rPr>
-                <w:rFonts w:ascii="標楷體" w:hAnsi="標楷體"/>
-              </w:rPr>
-              <w:t>TX."</w:t>
-            </w:r>
-            <w:proofErr w:type="spellStart"/>
-            <w:r>
-              <w:rPr>
-                <w:rFonts w:ascii="標楷體" w:hAnsi="標楷體"/>
-              </w:rPr>
-              <w:t>BormNo</w:t>
-            </w:r>
-            <w:proofErr w:type="spellEnd"/>
-            <w:r>
-              <w:rPr>
-                <w:rFonts w:ascii="標楷體" w:hAnsi="標楷體"/>
-              </w:rPr>
-              <w:t>", 3, '0') AS "</w:t>
-            </w:r>
-            <w:proofErr w:type="spellStart"/>
-            <w:r>
-              <w:rPr>
-                <w:rFonts w:ascii="標楷體" w:hAnsi="標楷體"/>
-              </w:rPr>
-              <w:t>BormNo</w:t>
-            </w:r>
-            <w:proofErr w:type="spellEnd"/>
-            <w:r>
-              <w:rPr>
-                <w:rFonts w:ascii="標楷體" w:hAnsi="標楷體"/>
-              </w:rPr>
-              <w:t>",</w:t>
+              <w:t xml:space="preserve">    lpad(TX."BormNo", 3, '0') AS "BormNo",</w:t>
             </w:r>
           </w:p>
           <w:p>
@@ -4897,58 +4245,8 @@
               <w:rPr>
                 <w:rFonts w:ascii="標楷體" w:hAnsi="標楷體"/>
               </w:rPr>
-              <w:t xml:space="preserve">    "</w:t>
-            </w:r>
-            <w:proofErr w:type="spellStart"/>
-            <w:r>
-              <w:rPr>
-                <w:rFonts w:ascii="標楷體" w:hAnsi="標楷體"/>
-              </w:rPr>
-              <w:t>Fn_ParseEOL</w:t>
-            </w:r>
-            <w:proofErr w:type="spellEnd"/>
-            <w:r>
-              <w:rPr>
-                <w:rFonts w:ascii="標楷體" w:hAnsi="標楷體"/>
-              </w:rPr>
-              <w:t>"(cm."</w:t>
-            </w:r>
-            <w:proofErr w:type="spellStart"/>
-            <w:r>
-              <w:rPr>
-                <w:rFonts w:ascii="標楷體" w:hAnsi="標楷體"/>
-              </w:rPr>
-              <w:t>CustName</w:t>
-            </w:r>
-            <w:proofErr w:type="spellEnd"/>
-            <w:r>
-              <w:rPr>
-                <w:rFonts w:ascii="標楷體" w:hAnsi="標楷體"/>
-              </w:rPr>
-              <w:t>", 0) AS "</w:t>
-            </w:r>
-            <w:proofErr w:type="spellStart"/>
-            <w:r>
-              <w:rPr>
-                <w:rFonts w:ascii="標楷體" w:hAnsi="標楷體"/>
-              </w:rPr>
-              <w:t>CustName</w:t>
-            </w:r>
-            <w:proofErr w:type="spellEnd"/>
-            <w:r>
-              <w:rPr>
-                <w:rFonts w:ascii="標楷體" w:hAnsi="標楷體"/>
-              </w:rPr>
-              <w:t xml:space="preserve">"     </w:t>
-            </w:r>
-            <w:proofErr w:type="gramStart"/>
-            <w:r>
-              <w:rPr>
-                <w:rFonts w:ascii="標楷體" w:hAnsi="標楷體"/>
-              </w:rPr>
-              <w:t xml:space="preserve">  ,</w:t>
-            </w:r>
-            <w:proofErr w:type="gramEnd"/>
+              <w:t xml:space="preserve">    "Fn_ParseEOL"(cm."CustName", 0) AS "CustName"       ,</w:t>
+            </w:r>
           </w:p>
           <w:p>
             <w:pPr>
@@ -4981,29 +4279,7 @@
               <w:rPr>
                 <w:rFonts w:ascii="標楷體" w:hAnsi="標楷體"/>
               </w:rPr>
-              <w:t xml:space="preserve">        </w:t>
-            </w:r>
-            <w:proofErr w:type="gramStart"/>
-            <w:r>
-              <w:rPr>
-                <w:rFonts w:ascii="標楷體" w:hAnsi="標楷體"/>
-              </w:rPr>
-              <w:t>WHEN :</w:t>
-            </w:r>
-            <w:proofErr w:type="spellStart"/>
-            <w:r>
-              <w:rPr>
-                <w:rFonts w:ascii="標楷體" w:hAnsi="標楷體"/>
-              </w:rPr>
-              <w:t>inputoption</w:t>
-            </w:r>
-            <w:proofErr w:type="spellEnd"/>
-            <w:proofErr w:type="gramEnd"/>
-            <w:r>
-              <w:rPr>
-                <w:rFonts w:ascii="標楷體" w:hAnsi="標楷體"/>
-              </w:rPr>
-              <w:t xml:space="preserve"> = 1 THEN</w:t>
+              <w:t xml:space="preserve">        WHEN :inputoption = 1 THEN</w:t>
             </w:r>
           </w:p>
           <w:p>
@@ -5020,21 +4296,7 @@
               <w:rPr>
                 <w:rFonts w:ascii="標楷體" w:hAnsi="標楷體"/>
               </w:rPr>
-              <w:t xml:space="preserve">            </w:t>
-            </w:r>
-            <w:proofErr w:type="spellStart"/>
-            <w:r>
-              <w:rPr>
-                <w:rFonts w:ascii="標楷體" w:hAnsi="標楷體"/>
-              </w:rPr>
-              <w:t>tx</w:t>
-            </w:r>
-            <w:proofErr w:type="spellEnd"/>
-            <w:r>
-              <w:rPr>
-                <w:rFonts w:ascii="標楷體" w:hAnsi="標楷體"/>
-              </w:rPr>
-              <w:t>."Principal"</w:t>
+              <w:t xml:space="preserve">            tx."Principal"</w:t>
             </w:r>
           </w:p>
           <w:p>
@@ -5051,29 +4313,7 @@
               <w:rPr>
                 <w:rFonts w:ascii="標楷體" w:hAnsi="標楷體"/>
               </w:rPr>
-              <w:t xml:space="preserve">        </w:t>
-            </w:r>
-            <w:proofErr w:type="gramStart"/>
-            <w:r>
-              <w:rPr>
-                <w:rFonts w:ascii="標楷體" w:hAnsi="標楷體"/>
-              </w:rPr>
-              <w:t>WHEN :</w:t>
-            </w:r>
-            <w:proofErr w:type="spellStart"/>
-            <w:r>
-              <w:rPr>
-                <w:rFonts w:ascii="標楷體" w:hAnsi="標楷體"/>
-              </w:rPr>
-              <w:t>inputoption</w:t>
-            </w:r>
-            <w:proofErr w:type="spellEnd"/>
-            <w:proofErr w:type="gramEnd"/>
-            <w:r>
-              <w:rPr>
-                <w:rFonts w:ascii="標楷體" w:hAnsi="標楷體"/>
-              </w:rPr>
-              <w:t xml:space="preserve"> = 2 THEN</w:t>
+              <w:t xml:space="preserve">        WHEN :inputoption = 2 THEN</w:t>
             </w:r>
           </w:p>
           <w:p>
@@ -5090,21 +4330,7 @@
               <w:rPr>
                 <w:rFonts w:ascii="標楷體" w:hAnsi="標楷體"/>
               </w:rPr>
-              <w:t xml:space="preserve">            </w:t>
-            </w:r>
-            <w:proofErr w:type="spellStart"/>
-            <w:r>
-              <w:rPr>
-                <w:rFonts w:ascii="標楷體" w:hAnsi="標楷體"/>
-              </w:rPr>
-              <w:t>tx</w:t>
-            </w:r>
-            <w:proofErr w:type="spellEnd"/>
-            <w:r>
-              <w:rPr>
-                <w:rFonts w:ascii="標楷體" w:hAnsi="標楷體"/>
-              </w:rPr>
-              <w:t>."Interest"         ELSE 0</w:t>
+              <w:t xml:space="preserve">            tx."Interest"         ELSE 0</w:t>
             </w:r>
           </w:p>
           <w:p>
@@ -5138,63 +4364,7 @@
               <w:rPr>
                 <w:rFonts w:ascii="標楷體" w:hAnsi="標楷體"/>
               </w:rPr>
-              <w:t xml:space="preserve">    </w:t>
-            </w:r>
-            <w:proofErr w:type="spellStart"/>
-            <w:r>
-              <w:rPr>
-                <w:rFonts w:ascii="標楷體" w:hAnsi="標楷體"/>
-              </w:rPr>
-              <w:t>tx</w:t>
-            </w:r>
-            <w:proofErr w:type="spellEnd"/>
-            <w:r>
-              <w:rPr>
-                <w:rFonts w:ascii="標楷體" w:hAnsi="標楷體"/>
-              </w:rPr>
-              <w:t>."</w:t>
-            </w:r>
-            <w:proofErr w:type="spellStart"/>
-            <w:r>
-              <w:rPr>
-                <w:rFonts w:ascii="標楷體" w:hAnsi="標楷體"/>
-              </w:rPr>
-              <w:t>IntStartDate</w:t>
-            </w:r>
-            <w:proofErr w:type="spellEnd"/>
-            <w:r>
-              <w:rPr>
-                <w:rFonts w:ascii="標楷體" w:hAnsi="標楷體"/>
-              </w:rPr>
-              <w:t xml:space="preserve">"     </w:t>
-            </w:r>
-            <w:proofErr w:type="gramStart"/>
-            <w:r>
-              <w:rPr>
-                <w:rFonts w:ascii="標楷體" w:hAnsi="標楷體"/>
-              </w:rPr>
-              <w:t xml:space="preserve">  ,</w:t>
-            </w:r>
-            <w:proofErr w:type="gramEnd"/>
-            <w:r>
-              <w:rPr>
-                <w:rFonts w:ascii="標楷體" w:hAnsi="標楷體"/>
-              </w:rPr>
-              <w:t xml:space="preserve"> TX."</w:t>
-            </w:r>
-            <w:proofErr w:type="spellStart"/>
-            <w:r>
-              <w:rPr>
-                <w:rFonts w:ascii="標楷體" w:hAnsi="標楷體"/>
-              </w:rPr>
-              <w:t>IntEndDate</w:t>
-            </w:r>
-            <w:proofErr w:type="spellEnd"/>
-            <w:r>
-              <w:rPr>
-                <w:rFonts w:ascii="標楷體" w:hAnsi="標楷體"/>
-              </w:rPr>
-              <w:t>",</w:t>
+              <w:t xml:space="preserve">    tx."IntStartDate"       , TX."IntEndDate",</w:t>
             </w:r>
           </w:p>
           <w:p>
@@ -5211,35 +4381,7 @@
               <w:rPr>
                 <w:rFonts w:ascii="標楷體" w:hAnsi="標楷體"/>
               </w:rPr>
-              <w:t xml:space="preserve">    </w:t>
-            </w:r>
-            <w:proofErr w:type="spellStart"/>
-            <w:r>
-              <w:rPr>
-                <w:rFonts w:ascii="標楷體" w:hAnsi="標楷體"/>
-              </w:rPr>
-              <w:t>cde</w:t>
-            </w:r>
-            <w:proofErr w:type="spellEnd"/>
-            <w:r>
-              <w:rPr>
-                <w:rFonts w:ascii="標楷體" w:hAnsi="標楷體"/>
-              </w:rPr>
-              <w:t>."</w:t>
-            </w:r>
-            <w:proofErr w:type="spellStart"/>
-            <w:r>
-              <w:rPr>
-                <w:rFonts w:ascii="標楷體" w:hAnsi="標楷體"/>
-              </w:rPr>
-              <w:t>Fullname</w:t>
-            </w:r>
-            <w:proofErr w:type="spellEnd"/>
-            <w:r>
-              <w:rPr>
-                <w:rFonts w:ascii="標楷體" w:hAnsi="標楷體"/>
-              </w:rPr>
-              <w:t>",</w:t>
+              <w:t xml:space="preserve">    cde."Fullname",</w:t>
             </w:r>
           </w:p>
           <w:p>
@@ -5256,35 +4398,7 @@
               <w:rPr>
                 <w:rFonts w:ascii="標楷體" w:hAnsi="標楷體"/>
               </w:rPr>
-              <w:t xml:space="preserve">    </w:t>
-            </w:r>
-            <w:proofErr w:type="spellStart"/>
-            <w:r>
-              <w:rPr>
-                <w:rFonts w:ascii="標楷體" w:hAnsi="標楷體"/>
-              </w:rPr>
-              <w:t>tx</w:t>
-            </w:r>
-            <w:proofErr w:type="spellEnd"/>
-            <w:r>
-              <w:rPr>
-                <w:rFonts w:ascii="標楷體" w:hAnsi="標楷體"/>
-              </w:rPr>
-              <w:t>."</w:t>
-            </w:r>
-            <w:proofErr w:type="spellStart"/>
-            <w:r>
-              <w:rPr>
-                <w:rFonts w:ascii="標楷體" w:hAnsi="標楷體"/>
-              </w:rPr>
-              <w:t>AcDate</w:t>
-            </w:r>
-            <w:proofErr w:type="spellEnd"/>
-            <w:r>
-              <w:rPr>
-                <w:rFonts w:ascii="標楷體" w:hAnsi="標楷體"/>
-              </w:rPr>
-              <w:t>",</w:t>
+              <w:t xml:space="preserve">    tx."AcDate",</w:t>
             </w:r>
           </w:p>
           <w:p>
@@ -5301,35 +4415,7 @@
               <w:rPr>
                 <w:rFonts w:ascii="標楷體" w:hAnsi="標楷體"/>
               </w:rPr>
-              <w:t xml:space="preserve">    </w:t>
-            </w:r>
-            <w:proofErr w:type="spellStart"/>
-            <w:r>
-              <w:rPr>
-                <w:rFonts w:ascii="標楷體" w:hAnsi="標楷體"/>
-              </w:rPr>
-              <w:t>acd</w:t>
-            </w:r>
-            <w:proofErr w:type="spellEnd"/>
-            <w:r>
-              <w:rPr>
-                <w:rFonts w:ascii="標楷體" w:hAnsi="標楷體"/>
-              </w:rPr>
-              <w:t>."</w:t>
-            </w:r>
-            <w:proofErr w:type="spellStart"/>
-            <w:r>
-              <w:rPr>
-                <w:rFonts w:ascii="標楷體" w:hAnsi="標楷體"/>
-              </w:rPr>
-              <w:t>AcSubCode</w:t>
-            </w:r>
-            <w:proofErr w:type="spellEnd"/>
-            <w:r>
-              <w:rPr>
-                <w:rFonts w:ascii="標楷體" w:hAnsi="標楷體"/>
-              </w:rPr>
-              <w:t>",</w:t>
+              <w:t xml:space="preserve">    acd."AcSubCode",</w:t>
             </w:r>
           </w:p>
           <w:p>
@@ -5346,35 +4432,7 @@
               <w:rPr>
                 <w:rFonts w:ascii="標楷體" w:hAnsi="標楷體"/>
               </w:rPr>
-              <w:t xml:space="preserve">    </w:t>
-            </w:r>
-            <w:proofErr w:type="spellStart"/>
-            <w:r>
-              <w:rPr>
-                <w:rFonts w:ascii="標楷體" w:hAnsi="標楷體"/>
-              </w:rPr>
-              <w:t>acd</w:t>
-            </w:r>
-            <w:proofErr w:type="spellEnd"/>
-            <w:r>
-              <w:rPr>
-                <w:rFonts w:ascii="標楷體" w:hAnsi="標楷體"/>
-              </w:rPr>
-              <w:t>."</w:t>
-            </w:r>
-            <w:proofErr w:type="spellStart"/>
-            <w:r>
-              <w:rPr>
-                <w:rFonts w:ascii="標楷體" w:hAnsi="標楷體"/>
-              </w:rPr>
-              <w:t>SlipBatNo</w:t>
-            </w:r>
-            <w:proofErr w:type="spellEnd"/>
-            <w:r>
-              <w:rPr>
-                <w:rFonts w:ascii="標楷體" w:hAnsi="標楷體"/>
-              </w:rPr>
-              <w:t>",</w:t>
+              <w:t xml:space="preserve">    acd."SlipBatNo",</w:t>
             </w:r>
           </w:p>
           <w:p>
@@ -5391,35 +4449,7 @@
               <w:rPr>
                 <w:rFonts w:ascii="標楷體" w:hAnsi="標楷體"/>
               </w:rPr>
-              <w:t xml:space="preserve">    </w:t>
-            </w:r>
-            <w:proofErr w:type="spellStart"/>
-            <w:r>
-              <w:rPr>
-                <w:rFonts w:ascii="標楷體" w:hAnsi="標楷體"/>
-              </w:rPr>
-              <w:t>tx</w:t>
-            </w:r>
-            <w:proofErr w:type="spellEnd"/>
-            <w:r>
-              <w:rPr>
-                <w:rFonts w:ascii="標楷體" w:hAnsi="標楷體"/>
-              </w:rPr>
-              <w:t>."</w:t>
-            </w:r>
-            <w:proofErr w:type="spellStart"/>
-            <w:r>
-              <w:rPr>
-                <w:rFonts w:ascii="標楷體" w:hAnsi="標楷體"/>
-              </w:rPr>
-              <w:t>RepayCode</w:t>
-            </w:r>
-            <w:proofErr w:type="spellEnd"/>
-            <w:r>
-              <w:rPr>
-                <w:rFonts w:ascii="標楷體" w:hAnsi="標楷體"/>
-              </w:rPr>
-              <w:t>"</w:t>
+              <w:t xml:space="preserve">    tx."RepayCode"</w:t>
             </w:r>
           </w:p>
           <w:p>
@@ -5453,30 +4483,8 @@
               <w:rPr>
                 <w:rFonts w:ascii="標楷體" w:hAnsi="標楷體"/>
               </w:rPr>
-              <w:t xml:space="preserve">    "</w:t>
-            </w:r>
-            <w:proofErr w:type="spellStart"/>
-            <w:r>
-              <w:rPr>
-                <w:rFonts w:ascii="標楷體" w:hAnsi="標楷體"/>
-              </w:rPr>
-              <w:t>LoanBorTx</w:t>
-            </w:r>
-            <w:proofErr w:type="spellEnd"/>
-            <w:r>
-              <w:rPr>
-                <w:rFonts w:ascii="標楷體" w:hAnsi="標楷體"/>
-              </w:rPr>
-              <w:t xml:space="preserve">"   </w:t>
-            </w:r>
-            <w:proofErr w:type="spellStart"/>
-            <w:r>
-              <w:rPr>
-                <w:rFonts w:ascii="標楷體" w:hAnsi="標楷體"/>
-              </w:rPr>
-              <w:t>tx</w:t>
-            </w:r>
-            <w:proofErr w:type="spellEnd"/>
+              <w:t xml:space="preserve">    "LoanBorTx"   tx</w:t>
+            </w:r>
           </w:p>
           <w:p>
             <w:pPr>
@@ -5492,63 +4500,7 @@
               <w:rPr>
                 <w:rFonts w:ascii="標楷體" w:hAnsi="標楷體"/>
               </w:rPr>
-              <w:t xml:space="preserve">    LEFT JOIN "</w:t>
-            </w:r>
-            <w:proofErr w:type="spellStart"/>
-            <w:r>
-              <w:rPr>
-                <w:rFonts w:ascii="標楷體" w:hAnsi="標楷體"/>
-              </w:rPr>
-              <w:t>CustMain</w:t>
-            </w:r>
-            <w:proofErr w:type="spellEnd"/>
-            <w:r>
-              <w:rPr>
-                <w:rFonts w:ascii="標楷體" w:hAnsi="標楷體"/>
-              </w:rPr>
-              <w:t>"    cm ON cm."</w:t>
-            </w:r>
-            <w:proofErr w:type="spellStart"/>
-            <w:r>
-              <w:rPr>
-                <w:rFonts w:ascii="標楷體" w:hAnsi="標楷體"/>
-              </w:rPr>
-              <w:t>CustNo</w:t>
-            </w:r>
-            <w:proofErr w:type="spellEnd"/>
-            <w:r>
-              <w:rPr>
-                <w:rFonts w:ascii="標楷體" w:hAnsi="標楷體"/>
-              </w:rPr>
-              <w:t xml:space="preserve">" = </w:t>
-            </w:r>
-            <w:proofErr w:type="spellStart"/>
-            <w:r>
-              <w:rPr>
-                <w:rFonts w:ascii="標楷體" w:hAnsi="標楷體"/>
-              </w:rPr>
-              <w:t>tx</w:t>
-            </w:r>
-            <w:proofErr w:type="spellEnd"/>
-            <w:r>
-              <w:rPr>
-                <w:rFonts w:ascii="標楷體" w:hAnsi="標楷體"/>
-              </w:rPr>
-              <w:t>."</w:t>
-            </w:r>
-            <w:proofErr w:type="spellStart"/>
-            <w:r>
-              <w:rPr>
-                <w:rFonts w:ascii="標楷體" w:hAnsi="標楷體"/>
-              </w:rPr>
-              <w:t>CustNo</w:t>
-            </w:r>
-            <w:proofErr w:type="spellEnd"/>
-            <w:r>
-              <w:rPr>
-                <w:rFonts w:ascii="標楷體" w:hAnsi="標楷體"/>
-              </w:rPr>
-              <w:t>"</w:t>
+              <w:t xml:space="preserve">    LEFT JOIN "CustMain"    cm ON cm."CustNo" = tx."CustNo"</w:t>
             </w:r>
           </w:p>
           <w:p>
@@ -5565,91 +4517,7 @@
               <w:rPr>
                 <w:rFonts w:ascii="標楷體" w:hAnsi="標楷體"/>
               </w:rPr>
-              <w:t xml:space="preserve">    LEFT JOIN "</w:t>
-            </w:r>
-            <w:proofErr w:type="spellStart"/>
-            <w:r>
-              <w:rPr>
-                <w:rFonts w:ascii="標楷體" w:hAnsi="標楷體"/>
-              </w:rPr>
-              <w:t>AcDetail</w:t>
-            </w:r>
-            <w:proofErr w:type="spellEnd"/>
-            <w:r>
-              <w:rPr>
-                <w:rFonts w:ascii="標楷體" w:hAnsi="標楷體"/>
-              </w:rPr>
-              <w:t xml:space="preserve">"    </w:t>
-            </w:r>
-            <w:proofErr w:type="spellStart"/>
-            <w:r>
-              <w:rPr>
-                <w:rFonts w:ascii="標楷體" w:hAnsi="標楷體"/>
-              </w:rPr>
-              <w:t>acd</w:t>
-            </w:r>
-            <w:proofErr w:type="spellEnd"/>
-            <w:r>
-              <w:rPr>
-                <w:rFonts w:ascii="標楷體" w:hAnsi="標楷體"/>
-              </w:rPr>
-              <w:t xml:space="preserve"> ON </w:t>
-            </w:r>
-            <w:proofErr w:type="spellStart"/>
-            <w:r>
-              <w:rPr>
-                <w:rFonts w:ascii="標楷體" w:hAnsi="標楷體"/>
-              </w:rPr>
-              <w:t>acd</w:t>
-            </w:r>
-            <w:proofErr w:type="spellEnd"/>
-            <w:r>
-              <w:rPr>
-                <w:rFonts w:ascii="標楷體" w:hAnsi="標楷體"/>
-              </w:rPr>
-              <w:t>."</w:t>
-            </w:r>
-            <w:proofErr w:type="spellStart"/>
-            <w:r>
-              <w:rPr>
-                <w:rFonts w:ascii="標楷體" w:hAnsi="標楷體"/>
-              </w:rPr>
-              <w:t>AcDate</w:t>
-            </w:r>
-            <w:proofErr w:type="spellEnd"/>
-            <w:r>
-              <w:rPr>
-                <w:rFonts w:ascii="標楷體" w:hAnsi="標楷體"/>
-              </w:rPr>
-              <w:t xml:space="preserve">" = </w:t>
-            </w:r>
-            <w:proofErr w:type="spellStart"/>
-            <w:r>
-              <w:rPr>
-                <w:rFonts w:ascii="標楷體" w:hAnsi="標楷體"/>
-              </w:rPr>
-              <w:t>tx</w:t>
-            </w:r>
-            <w:proofErr w:type="spellEnd"/>
-            <w:r>
-              <w:rPr>
-                <w:rFonts w:ascii="標楷體" w:hAnsi="標楷體"/>
-              </w:rPr>
-              <w:t>."</w:t>
-            </w:r>
-            <w:proofErr w:type="spellStart"/>
-            <w:r>
-              <w:rPr>
-                <w:rFonts w:ascii="標楷體" w:hAnsi="標楷體"/>
-              </w:rPr>
-              <w:t>AcDate</w:t>
-            </w:r>
-            <w:proofErr w:type="spellEnd"/>
-            <w:r>
-              <w:rPr>
-                <w:rFonts w:ascii="標楷體" w:hAnsi="標楷體"/>
-              </w:rPr>
-              <w:t>"</w:t>
+              <w:t xml:space="preserve">    LEFT JOIN "AcDetail"    acd ON acd."AcDate" = tx."AcDate"</w:t>
             </w:r>
           </w:p>
           <w:p>
@@ -5666,63 +4534,7 @@
               <w:rPr>
                 <w:rFonts w:ascii="標楷體" w:hAnsi="標楷體"/>
               </w:rPr>
-              <w:t xml:space="preserve">                                AND ACD."</w:t>
-            </w:r>
-            <w:proofErr w:type="spellStart"/>
-            <w:r>
-              <w:rPr>
-                <w:rFonts w:ascii="標楷體" w:hAnsi="標楷體"/>
-              </w:rPr>
-              <w:t>TitaTxtNo</w:t>
-            </w:r>
-            <w:proofErr w:type="spellEnd"/>
-            <w:r>
-              <w:rPr>
-                <w:rFonts w:ascii="標楷體" w:hAnsi="標楷體"/>
-              </w:rPr>
-              <w:t xml:space="preserve">" = </w:t>
-            </w:r>
-            <w:proofErr w:type="spellStart"/>
-            <w:r>
-              <w:rPr>
-                <w:rFonts w:ascii="標楷體" w:hAnsi="標楷體"/>
-              </w:rPr>
-              <w:t>to_number</w:t>
-            </w:r>
-            <w:proofErr w:type="spellEnd"/>
-            <w:r>
-              <w:rPr>
-                <w:rFonts w:ascii="標楷體" w:hAnsi="標楷體"/>
-              </w:rPr>
-              <w:t>(</w:t>
-            </w:r>
-            <w:proofErr w:type="spellStart"/>
-            <w:r>
-              <w:rPr>
-                <w:rFonts w:ascii="標楷體" w:hAnsi="標楷體"/>
-              </w:rPr>
-              <w:t>tx</w:t>
-            </w:r>
-            <w:proofErr w:type="spellEnd"/>
-            <w:r>
-              <w:rPr>
-                <w:rFonts w:ascii="標楷體" w:hAnsi="標楷體"/>
-              </w:rPr>
-              <w:t>."</w:t>
-            </w:r>
-            <w:proofErr w:type="spellStart"/>
-            <w:r>
-              <w:rPr>
-                <w:rFonts w:ascii="標楷體" w:hAnsi="標楷體"/>
-              </w:rPr>
-              <w:t>TitaTxtNo</w:t>
-            </w:r>
-            <w:proofErr w:type="spellEnd"/>
-            <w:r>
-              <w:rPr>
-                <w:rFonts w:ascii="標楷體" w:hAnsi="標楷體"/>
-              </w:rPr>
-              <w:t>")</w:t>
+              <w:t xml:space="preserve">                                AND ACD."TitaTxtNo" = to_number(tx."TitaTxtNo")</w:t>
             </w:r>
           </w:p>
           <w:p>
@@ -5739,49 +4551,7 @@
               <w:rPr>
                 <w:rFonts w:ascii="標楷體" w:hAnsi="標楷體"/>
               </w:rPr>
-              <w:t xml:space="preserve">                                AND ACD."</w:t>
-            </w:r>
-            <w:proofErr w:type="spellStart"/>
-            <w:r>
-              <w:rPr>
-                <w:rFonts w:ascii="標楷體" w:hAnsi="標楷體"/>
-              </w:rPr>
-              <w:t>TitaTxCd</w:t>
-            </w:r>
-            <w:proofErr w:type="spellEnd"/>
-            <w:r>
-              <w:rPr>
-                <w:rFonts w:ascii="標楷體" w:hAnsi="標楷體"/>
-              </w:rPr>
-              <w:t xml:space="preserve">" = </w:t>
-            </w:r>
-            <w:proofErr w:type="spellStart"/>
-            <w:r>
-              <w:rPr>
-                <w:rFonts w:ascii="標楷體" w:hAnsi="標楷體"/>
-              </w:rPr>
-              <w:t>tx</w:t>
-            </w:r>
-            <w:proofErr w:type="spellEnd"/>
-            <w:r>
-              <w:rPr>
-                <w:rFonts w:ascii="標楷體" w:hAnsi="標楷體"/>
-              </w:rPr>
-              <w:t>."</w:t>
-            </w:r>
-            <w:proofErr w:type="spellStart"/>
-            <w:r>
-              <w:rPr>
-                <w:rFonts w:ascii="標楷體" w:hAnsi="標楷體"/>
-              </w:rPr>
-              <w:t>TitaTxCd</w:t>
-            </w:r>
-            <w:proofErr w:type="spellEnd"/>
-            <w:r>
-              <w:rPr>
-                <w:rFonts w:ascii="標楷體" w:hAnsi="標楷體"/>
-              </w:rPr>
-              <w:t>"</w:t>
+              <w:t xml:space="preserve">                                AND ACD."TitaTxCd" = tx."TitaTxCd"</w:t>
             </w:r>
           </w:p>
           <w:p>
@@ -5798,77 +4568,7 @@
               <w:rPr>
                 <w:rFonts w:ascii="標楷體" w:hAnsi="標楷體"/>
               </w:rPr>
-              <w:t xml:space="preserve">    LEFT JOIN "</w:t>
-            </w:r>
-            <w:proofErr w:type="spellStart"/>
-            <w:r>
-              <w:rPr>
-                <w:rFonts w:ascii="標楷體" w:hAnsi="標楷體"/>
-              </w:rPr>
-              <w:t>CdAcCode</w:t>
-            </w:r>
-            <w:proofErr w:type="spellEnd"/>
-            <w:r>
-              <w:rPr>
-                <w:rFonts w:ascii="標楷體" w:hAnsi="標楷體"/>
-              </w:rPr>
-              <w:t xml:space="preserve">"    </w:t>
-            </w:r>
-            <w:proofErr w:type="spellStart"/>
-            <w:r>
-              <w:rPr>
-                <w:rFonts w:ascii="標楷體" w:hAnsi="標楷體"/>
-              </w:rPr>
-              <w:t>cdac</w:t>
-            </w:r>
-            <w:proofErr w:type="spellEnd"/>
-            <w:r>
-              <w:rPr>
-                <w:rFonts w:ascii="標楷體" w:hAnsi="標楷體"/>
-              </w:rPr>
-              <w:t xml:space="preserve"> ON </w:t>
-            </w:r>
-            <w:proofErr w:type="spellStart"/>
-            <w:r>
-              <w:rPr>
-                <w:rFonts w:ascii="標楷體" w:hAnsi="標楷體"/>
-              </w:rPr>
-              <w:t>cdac</w:t>
-            </w:r>
-            <w:proofErr w:type="spellEnd"/>
-            <w:r>
-              <w:rPr>
-                <w:rFonts w:ascii="標楷體" w:hAnsi="標楷體"/>
-              </w:rPr>
-              <w:t>."</w:t>
-            </w:r>
-            <w:proofErr w:type="spellStart"/>
-            <w:r>
-              <w:rPr>
-                <w:rFonts w:ascii="標楷體" w:hAnsi="標楷體"/>
-              </w:rPr>
-              <w:t>AcNoCode</w:t>
-            </w:r>
-            <w:proofErr w:type="spellEnd"/>
-            <w:r>
-              <w:rPr>
-                <w:rFonts w:ascii="標楷體" w:hAnsi="標楷體"/>
-              </w:rPr>
-              <w:t>" = ACD."</w:t>
-            </w:r>
-            <w:proofErr w:type="spellStart"/>
-            <w:r>
-              <w:rPr>
-                <w:rFonts w:ascii="標楷體" w:hAnsi="標楷體"/>
-              </w:rPr>
-              <w:t>AcNoCode</w:t>
-            </w:r>
-            <w:proofErr w:type="spellEnd"/>
-            <w:r>
-              <w:rPr>
-                <w:rFonts w:ascii="標楷體" w:hAnsi="標楷體"/>
-              </w:rPr>
-              <w:t>"</w:t>
+              <w:t xml:space="preserve">    LEFT JOIN "CdAcCode"    cdac ON cdac."AcNoCode" = ACD."AcNoCode"</w:t>
             </w:r>
           </w:p>
           <w:p>
@@ -5885,63 +4585,7 @@
               <w:rPr>
                 <w:rFonts w:ascii="標楷體" w:hAnsi="標楷體"/>
               </w:rPr>
-              <w:t xml:space="preserve">                                 AND </w:t>
-            </w:r>
-            <w:proofErr w:type="spellStart"/>
-            <w:r>
-              <w:rPr>
-                <w:rFonts w:ascii="標楷體" w:hAnsi="標楷體"/>
-              </w:rPr>
-              <w:t>cdac</w:t>
-            </w:r>
-            <w:proofErr w:type="spellEnd"/>
-            <w:r>
-              <w:rPr>
-                <w:rFonts w:ascii="標楷體" w:hAnsi="標楷體"/>
-              </w:rPr>
-              <w:t>."</w:t>
-            </w:r>
-            <w:proofErr w:type="spellStart"/>
-            <w:r>
-              <w:rPr>
-                <w:rFonts w:ascii="標楷體" w:hAnsi="標楷體"/>
-              </w:rPr>
-              <w:t>AcSubCode</w:t>
-            </w:r>
-            <w:proofErr w:type="spellEnd"/>
-            <w:r>
-              <w:rPr>
-                <w:rFonts w:ascii="標楷體" w:hAnsi="標楷體"/>
-              </w:rPr>
-              <w:t xml:space="preserve">" = </w:t>
-            </w:r>
-            <w:proofErr w:type="spellStart"/>
-            <w:r>
-              <w:rPr>
-                <w:rFonts w:ascii="標楷體" w:hAnsi="標楷體"/>
-              </w:rPr>
-              <w:t>acd</w:t>
-            </w:r>
-            <w:proofErr w:type="spellEnd"/>
-            <w:r>
-              <w:rPr>
-                <w:rFonts w:ascii="標楷體" w:hAnsi="標楷體"/>
-              </w:rPr>
-              <w:t>."</w:t>
-            </w:r>
-            <w:proofErr w:type="spellStart"/>
-            <w:r>
-              <w:rPr>
-                <w:rFonts w:ascii="標楷體" w:hAnsi="標楷體"/>
-              </w:rPr>
-              <w:t>AcSubCode</w:t>
-            </w:r>
-            <w:proofErr w:type="spellEnd"/>
-            <w:r>
-              <w:rPr>
-                <w:rFonts w:ascii="標楷體" w:hAnsi="標楷體"/>
-              </w:rPr>
-              <w:t>"</w:t>
+              <w:t xml:space="preserve">                                 AND cdac."AcSubCode" = acd."AcSubCode"</w:t>
             </w:r>
           </w:p>
           <w:p>
@@ -5958,63 +4602,7 @@
               <w:rPr>
                 <w:rFonts w:ascii="標楷體" w:hAnsi="標楷體"/>
               </w:rPr>
-              <w:t xml:space="preserve">                                 AND </w:t>
-            </w:r>
-            <w:proofErr w:type="spellStart"/>
-            <w:r>
-              <w:rPr>
-                <w:rFonts w:ascii="標楷體" w:hAnsi="標楷體"/>
-              </w:rPr>
-              <w:t>cdac</w:t>
-            </w:r>
-            <w:proofErr w:type="spellEnd"/>
-            <w:r>
-              <w:rPr>
-                <w:rFonts w:ascii="標楷體" w:hAnsi="標楷體"/>
-              </w:rPr>
-              <w:t>."</w:t>
-            </w:r>
-            <w:proofErr w:type="spellStart"/>
-            <w:r>
-              <w:rPr>
-                <w:rFonts w:ascii="標楷體" w:hAnsi="標楷體"/>
-              </w:rPr>
-              <w:t>AcDtlCode</w:t>
-            </w:r>
-            <w:proofErr w:type="spellEnd"/>
-            <w:r>
-              <w:rPr>
-                <w:rFonts w:ascii="標楷體" w:hAnsi="標楷體"/>
-              </w:rPr>
-              <w:t xml:space="preserve">" = </w:t>
-            </w:r>
-            <w:proofErr w:type="spellStart"/>
-            <w:r>
-              <w:rPr>
-                <w:rFonts w:ascii="標楷體" w:hAnsi="標楷體"/>
-              </w:rPr>
-              <w:t>acd</w:t>
-            </w:r>
-            <w:proofErr w:type="spellEnd"/>
-            <w:r>
-              <w:rPr>
-                <w:rFonts w:ascii="標楷體" w:hAnsi="標楷體"/>
-              </w:rPr>
-              <w:t>."</w:t>
-            </w:r>
-            <w:proofErr w:type="spellStart"/>
-            <w:r>
-              <w:rPr>
-                <w:rFonts w:ascii="標楷體" w:hAnsi="標楷體"/>
-              </w:rPr>
-              <w:t>AcDtlCode</w:t>
-            </w:r>
-            <w:proofErr w:type="spellEnd"/>
-            <w:r>
-              <w:rPr>
-                <w:rFonts w:ascii="標楷體" w:hAnsi="標楷體"/>
-              </w:rPr>
-              <w:t>"</w:t>
+              <w:t xml:space="preserve">                                 AND cdac."AcDtlCode" = acd."AcDtlCode"</w:t>
             </w:r>
           </w:p>
           <w:p>
@@ -6031,91 +4619,7 @@
               <w:rPr>
                 <w:rFonts w:ascii="標楷體" w:hAnsi="標楷體"/>
               </w:rPr>
-              <w:t xml:space="preserve">    LEFT JOIN "</w:t>
-            </w:r>
-            <w:proofErr w:type="spellStart"/>
-            <w:r>
-              <w:rPr>
-                <w:rFonts w:ascii="標楷體" w:hAnsi="標楷體"/>
-              </w:rPr>
-              <w:t>CdEmp</w:t>
-            </w:r>
-            <w:proofErr w:type="spellEnd"/>
-            <w:r>
-              <w:rPr>
-                <w:rFonts w:ascii="標楷體" w:hAnsi="標楷體"/>
-              </w:rPr>
-              <w:t xml:space="preserve">"       </w:t>
-            </w:r>
-            <w:proofErr w:type="spellStart"/>
-            <w:r>
-              <w:rPr>
-                <w:rFonts w:ascii="標楷體" w:hAnsi="標楷體"/>
-              </w:rPr>
-              <w:t>cde</w:t>
-            </w:r>
-            <w:proofErr w:type="spellEnd"/>
-            <w:r>
-              <w:rPr>
-                <w:rFonts w:ascii="標楷體" w:hAnsi="標楷體"/>
-              </w:rPr>
-              <w:t xml:space="preserve"> ON </w:t>
-            </w:r>
-            <w:proofErr w:type="spellStart"/>
-            <w:r>
-              <w:rPr>
-                <w:rFonts w:ascii="標楷體" w:hAnsi="標楷體"/>
-              </w:rPr>
-              <w:t>cde</w:t>
-            </w:r>
-            <w:proofErr w:type="spellEnd"/>
-            <w:r>
-              <w:rPr>
-                <w:rFonts w:ascii="標楷體" w:hAnsi="標楷體"/>
-              </w:rPr>
-              <w:t>."</w:t>
-            </w:r>
-            <w:proofErr w:type="spellStart"/>
-            <w:r>
-              <w:rPr>
-                <w:rFonts w:ascii="標楷體" w:hAnsi="標楷體"/>
-              </w:rPr>
-              <w:t>EmployeeNo</w:t>
-            </w:r>
-            <w:proofErr w:type="spellEnd"/>
-            <w:r>
-              <w:rPr>
-                <w:rFonts w:ascii="標楷體" w:hAnsi="標楷體"/>
-              </w:rPr>
-              <w:t xml:space="preserve">" = </w:t>
-            </w:r>
-            <w:proofErr w:type="spellStart"/>
-            <w:r>
-              <w:rPr>
-                <w:rFonts w:ascii="標楷體" w:hAnsi="標楷體"/>
-              </w:rPr>
-              <w:t>acd</w:t>
-            </w:r>
-            <w:proofErr w:type="spellEnd"/>
-            <w:r>
-              <w:rPr>
-                <w:rFonts w:ascii="標楷體" w:hAnsi="標楷體"/>
-              </w:rPr>
-              <w:t>."</w:t>
-            </w:r>
-            <w:proofErr w:type="spellStart"/>
-            <w:r>
-              <w:rPr>
-                <w:rFonts w:ascii="標楷體" w:hAnsi="標楷體"/>
-              </w:rPr>
-              <w:t>TitaTlrNo</w:t>
-            </w:r>
-            <w:proofErr w:type="spellEnd"/>
-            <w:r>
-              <w:rPr>
-                <w:rFonts w:ascii="標楷體" w:hAnsi="標楷體"/>
-              </w:rPr>
-              <w:t>"</w:t>
+              <w:t xml:space="preserve">    LEFT JOIN "CdEmp"       cde ON cde."EmployeeNo" = acd."TitaTlrNo"</w:t>
             </w:r>
           </w:p>
           <w:p>
@@ -6128,14 +4632,12 @@
                 <w:rFonts w:ascii="標楷體" w:hAnsi="標楷體"/>
               </w:rPr>
             </w:pPr>
-            <w:proofErr w:type="gramStart"/>
             <w:r>
               <w:rPr>
                 <w:rFonts w:ascii="標楷體" w:hAnsi="標楷體"/>
               </w:rPr>
               <w:t>WHERE</w:t>
             </w:r>
-            <w:proofErr w:type="gramEnd"/>
           </w:p>
           <w:p>
             <w:pPr>
@@ -6151,49 +4653,7 @@
               <w:rPr>
                 <w:rFonts w:ascii="標楷體" w:hAnsi="標楷體"/>
               </w:rPr>
-              <w:t xml:space="preserve">    </w:t>
-            </w:r>
-            <w:proofErr w:type="spellStart"/>
-            <w:r>
-              <w:rPr>
-                <w:rFonts w:ascii="標楷體" w:hAnsi="標楷體"/>
-              </w:rPr>
-              <w:t>tx</w:t>
-            </w:r>
-            <w:proofErr w:type="spellEnd"/>
-            <w:r>
-              <w:rPr>
-                <w:rFonts w:ascii="標楷體" w:hAnsi="標楷體"/>
-              </w:rPr>
-              <w:t>."</w:t>
-            </w:r>
-            <w:proofErr w:type="spellStart"/>
-            <w:r>
-              <w:rPr>
-                <w:rFonts w:ascii="標楷體" w:hAnsi="標楷體"/>
-              </w:rPr>
-              <w:t>TitaHCode</w:t>
-            </w:r>
-            <w:proofErr w:type="spellEnd"/>
-            <w:r>
-              <w:rPr>
-                <w:rFonts w:ascii="標楷體" w:hAnsi="標楷體"/>
-              </w:rPr>
-              <w:t>" = 0    AND cm."</w:t>
-            </w:r>
-            <w:proofErr w:type="spellStart"/>
-            <w:r>
-              <w:rPr>
-                <w:rFonts w:ascii="標楷體" w:hAnsi="標楷體"/>
-              </w:rPr>
-              <w:t>EntCode</w:t>
-            </w:r>
-            <w:proofErr w:type="spellEnd"/>
-            <w:r>
-              <w:rPr>
-                <w:rFonts w:ascii="標楷體" w:hAnsi="標楷體"/>
-              </w:rPr>
-              <w:t>" IN (</w:t>
+              <w:t xml:space="preserve">    tx."TitaHCode" = 0    AND cm."EntCode" IN (</w:t>
             </w:r>
           </w:p>
           <w:p>
@@ -6227,7 +4687,6 @@
               <w:rPr>
                 <w:rFonts w:ascii="標楷體" w:hAnsi="標楷體"/>
               </w:rPr>
-              <w:lastRenderedPageBreak/>
               <w:t xml:space="preserve">        2</w:t>
             </w:r>
           </w:p>
@@ -6262,52 +4721,8 @@
               <w:rPr>
                 <w:rFonts w:ascii="標楷體" w:hAnsi="標楷體"/>
               </w:rPr>
-              <w:t xml:space="preserve">    AND </w:t>
-            </w:r>
-            <w:proofErr w:type="spellStart"/>
-            <w:r>
-              <w:rPr>
-                <w:rFonts w:ascii="標楷體" w:hAnsi="標楷體"/>
-              </w:rPr>
-              <w:t>tx</w:t>
-            </w:r>
-            <w:proofErr w:type="spellEnd"/>
-            <w:r>
-              <w:rPr>
-                <w:rFonts w:ascii="標楷體" w:hAnsi="標楷體"/>
-              </w:rPr>
-              <w:t>."</w:t>
-            </w:r>
-            <w:proofErr w:type="spellStart"/>
-            <w:r>
-              <w:rPr>
-                <w:rFonts w:ascii="標楷體" w:hAnsi="標楷體"/>
-              </w:rPr>
-              <w:t>AcDate</w:t>
-            </w:r>
-            <w:proofErr w:type="spellEnd"/>
-            <w:r>
-              <w:rPr>
-                <w:rFonts w:ascii="標楷體" w:hAnsi="標楷體"/>
-              </w:rPr>
-              <w:t xml:space="preserve">" </w:t>
-            </w:r>
-            <w:proofErr w:type="gramStart"/>
-            <w:r>
-              <w:rPr>
-                <w:rFonts w:ascii="標楷體" w:hAnsi="標楷體"/>
-              </w:rPr>
-              <w:t>= :</w:t>
-            </w:r>
-            <w:proofErr w:type="spellStart"/>
-            <w:r>
-              <w:rPr>
-                <w:rFonts w:ascii="標楷體" w:hAnsi="標楷體"/>
-              </w:rPr>
-              <w:t>inputacdate</w:t>
-            </w:r>
-            <w:proofErr w:type="spellEnd"/>
-            <w:proofErr w:type="gramEnd"/>
+              <w:t xml:space="preserve">    AND tx."AcDate" = :inputacdate</w:t>
+            </w:r>
           </w:p>
           <w:p>
             <w:pPr>
@@ -6323,52 +4738,8 @@
               <w:rPr>
                 <w:rFonts w:ascii="標楷體" w:hAnsi="標楷體"/>
               </w:rPr>
-              <w:t xml:space="preserve">    AND </w:t>
-            </w:r>
-            <w:proofErr w:type="spellStart"/>
-            <w:r>
-              <w:rPr>
-                <w:rFonts w:ascii="標楷體" w:hAnsi="標楷體"/>
-              </w:rPr>
-              <w:t>acd</w:t>
-            </w:r>
-            <w:proofErr w:type="spellEnd"/>
-            <w:r>
-              <w:rPr>
-                <w:rFonts w:ascii="標楷體" w:hAnsi="標楷體"/>
-              </w:rPr>
-              <w:t>."</w:t>
-            </w:r>
-            <w:proofErr w:type="spellStart"/>
-            <w:r>
-              <w:rPr>
-                <w:rFonts w:ascii="標楷體" w:hAnsi="標楷體"/>
-              </w:rPr>
-              <w:t>SlipNo</w:t>
-            </w:r>
-            <w:proofErr w:type="spellEnd"/>
-            <w:r>
-              <w:rPr>
-                <w:rFonts w:ascii="標楷體" w:hAnsi="標楷體"/>
-              </w:rPr>
-              <w:t>" &gt;</w:t>
-            </w:r>
-            <w:proofErr w:type="gramStart"/>
-            <w:r>
-              <w:rPr>
-                <w:rFonts w:ascii="標楷體" w:hAnsi="標楷體"/>
-              </w:rPr>
-              <w:t>= :</w:t>
-            </w:r>
-            <w:proofErr w:type="spellStart"/>
-            <w:r>
-              <w:rPr>
-                <w:rFonts w:ascii="標楷體" w:hAnsi="標楷體"/>
-              </w:rPr>
-              <w:t>inputslipnostart</w:t>
-            </w:r>
-            <w:proofErr w:type="spellEnd"/>
-            <w:proofErr w:type="gramEnd"/>
+              <w:t xml:space="preserve">    AND acd."SlipNo" &gt;= :inputslipnostart</w:t>
+            </w:r>
           </w:p>
           <w:p>
             <w:pPr>
@@ -6384,52 +4755,8 @@
               <w:rPr>
                 <w:rFonts w:ascii="標楷體" w:hAnsi="標楷體"/>
               </w:rPr>
-              <w:t xml:space="preserve">    AND </w:t>
-            </w:r>
-            <w:proofErr w:type="spellStart"/>
-            <w:r>
-              <w:rPr>
-                <w:rFonts w:ascii="標楷體" w:hAnsi="標楷體"/>
-              </w:rPr>
-              <w:t>acd</w:t>
-            </w:r>
-            <w:proofErr w:type="spellEnd"/>
-            <w:r>
-              <w:rPr>
-                <w:rFonts w:ascii="標楷體" w:hAnsi="標楷體"/>
-              </w:rPr>
-              <w:t>."</w:t>
-            </w:r>
-            <w:proofErr w:type="spellStart"/>
-            <w:r>
-              <w:rPr>
-                <w:rFonts w:ascii="標楷體" w:hAnsi="標楷體"/>
-              </w:rPr>
-              <w:t>SlipNo</w:t>
-            </w:r>
-            <w:proofErr w:type="spellEnd"/>
-            <w:r>
-              <w:rPr>
-                <w:rFonts w:ascii="標楷體" w:hAnsi="標楷體"/>
-              </w:rPr>
-              <w:t>" &lt;</w:t>
-            </w:r>
-            <w:proofErr w:type="gramStart"/>
-            <w:r>
-              <w:rPr>
-                <w:rFonts w:ascii="標楷體" w:hAnsi="標楷體"/>
-              </w:rPr>
-              <w:t>= :</w:t>
-            </w:r>
-            <w:proofErr w:type="spellStart"/>
-            <w:r>
-              <w:rPr>
-                <w:rFonts w:ascii="標楷體" w:hAnsi="標楷體"/>
-              </w:rPr>
-              <w:t>inputslipnoend</w:t>
-            </w:r>
-            <w:proofErr w:type="spellEnd"/>
-            <w:proofErr w:type="gramEnd"/>
+              <w:t xml:space="preserve">    AND acd."SlipNo" &lt;= :inputslipnoend</w:t>
+            </w:r>
           </w:p>
           <w:p>
             <w:pPr>
@@ -6445,52 +4772,8 @@
               <w:rPr>
                 <w:rFonts w:ascii="標楷體" w:hAnsi="標楷體"/>
               </w:rPr>
-              <w:t xml:space="preserve">    AND </w:t>
-            </w:r>
-            <w:proofErr w:type="spellStart"/>
-            <w:r>
-              <w:rPr>
-                <w:rFonts w:ascii="標楷體" w:hAnsi="標楷體"/>
-              </w:rPr>
-              <w:t>acd</w:t>
-            </w:r>
-            <w:proofErr w:type="spellEnd"/>
-            <w:r>
-              <w:rPr>
-                <w:rFonts w:ascii="標楷體" w:hAnsi="標楷體"/>
-              </w:rPr>
-              <w:t>."</w:t>
-            </w:r>
-            <w:proofErr w:type="spellStart"/>
-            <w:r>
-              <w:rPr>
-                <w:rFonts w:ascii="標楷體" w:hAnsi="標楷體"/>
-              </w:rPr>
-              <w:t>TitaTxtNo</w:t>
-            </w:r>
-            <w:proofErr w:type="spellEnd"/>
-            <w:r>
-              <w:rPr>
-                <w:rFonts w:ascii="標楷體" w:hAnsi="標楷體"/>
-              </w:rPr>
-              <w:t>" &gt;</w:t>
-            </w:r>
-            <w:proofErr w:type="gramStart"/>
-            <w:r>
-              <w:rPr>
-                <w:rFonts w:ascii="標楷體" w:hAnsi="標楷體"/>
-              </w:rPr>
-              <w:t>= :</w:t>
-            </w:r>
-            <w:proofErr w:type="spellStart"/>
-            <w:r>
-              <w:rPr>
-                <w:rFonts w:ascii="標楷體" w:hAnsi="標楷體"/>
-              </w:rPr>
-              <w:t>inputtitatxtnostart</w:t>
-            </w:r>
-            <w:proofErr w:type="spellEnd"/>
-            <w:proofErr w:type="gramEnd"/>
+              <w:t xml:space="preserve">    AND acd."TitaTxtNo" &gt;= :inputtitatxtnostart</w:t>
+            </w:r>
           </w:p>
           <w:p>
             <w:pPr>
@@ -6506,52 +4789,8 @@
               <w:rPr>
                 <w:rFonts w:ascii="標楷體" w:hAnsi="標楷體"/>
               </w:rPr>
-              <w:t xml:space="preserve">    AND </w:t>
-            </w:r>
-            <w:proofErr w:type="spellStart"/>
-            <w:r>
-              <w:rPr>
-                <w:rFonts w:ascii="標楷體" w:hAnsi="標楷體"/>
-              </w:rPr>
-              <w:t>acd</w:t>
-            </w:r>
-            <w:proofErr w:type="spellEnd"/>
-            <w:r>
-              <w:rPr>
-                <w:rFonts w:ascii="標楷體" w:hAnsi="標楷體"/>
-              </w:rPr>
-              <w:t>."</w:t>
-            </w:r>
-            <w:proofErr w:type="spellStart"/>
-            <w:r>
-              <w:rPr>
-                <w:rFonts w:ascii="標楷體" w:hAnsi="標楷體"/>
-              </w:rPr>
-              <w:t>TitaTxtNo</w:t>
-            </w:r>
-            <w:proofErr w:type="spellEnd"/>
-            <w:r>
-              <w:rPr>
-                <w:rFonts w:ascii="標楷體" w:hAnsi="標楷體"/>
-              </w:rPr>
-              <w:t>" &lt;</w:t>
-            </w:r>
-            <w:proofErr w:type="gramStart"/>
-            <w:r>
-              <w:rPr>
-                <w:rFonts w:ascii="標楷體" w:hAnsi="標楷體"/>
-              </w:rPr>
-              <w:t>= :</w:t>
-            </w:r>
-            <w:proofErr w:type="spellStart"/>
-            <w:r>
-              <w:rPr>
-                <w:rFonts w:ascii="標楷體" w:hAnsi="標楷體"/>
-              </w:rPr>
-              <w:t>inputtitatxtnoend</w:t>
-            </w:r>
-            <w:proofErr w:type="spellEnd"/>
-            <w:proofErr w:type="gramEnd"/>
+              <w:t xml:space="preserve">    AND acd."TitaTxtNo" &lt;= :inputtitatxtnoend</w:t>
+            </w:r>
           </w:p>
         </w:tc>
       </w:tr>
@@ -6573,23 +4812,19 @@
           <w:rFonts w:ascii="標楷體" w:hAnsi="標楷體" w:hint="eastAsia"/>
           <w:sz w:val="24"/>
         </w:rPr>
-        <w:lastRenderedPageBreak/>
         <w:t>【樣張底稿】:</w:t>
       </w:r>
     </w:p>
     <w:p>
       <w:pPr>
         <w:pStyle w:val="3TEXT"/>
-        <w:rPr>
-          <w:rFonts w:hint="eastAsia"/>
-        </w:rPr>
       </w:pPr>
       <w:r>
         <w:object w:dxaOrig="1508" w:dyaOrig="1021" w14:anchorId="3234631A">
-          <v:shape id="_x0000_i1028" type="#_x0000_t75" style="width:75.5pt;height:51pt" o:ole="">
+          <v:shape id="_x0000_i1027" type="#_x0000_t75" style="width:75.5pt;height:51pt" o:ole="">
             <v:imagedata r:id="rId13" o:title=""/>
           </v:shape>
-          <o:OLEObject Type="Embed" ProgID="Acrobat.Document.DC" ShapeID="_x0000_i1028" DrawAspect="Icon" ObjectID="_1738765503" r:id="rId14"/>
+          <o:OLEObject Type="Embed" ProgID="Acrobat.Document.DC" ShapeID="_x0000_i1027" DrawAspect="Icon" ObjectID="_1739689038" r:id="rId14"/>
         </w:object>
       </w:r>
     </w:p>
@@ -6607,7 +4842,7 @@
 </file>
 
 <file path=word/endnotes.xml><?xml version="1.0" encoding="utf-8"?>
-<w:endnotes xmlns:wpc="http://schemas.microsoft.com/office/word/2010/wordprocessingCanvas" xmlns:cx="http://schemas.microsoft.com/office/drawing/2014/chartex" xmlns:cx1="http://schemas.microsoft.com/office/drawing/2015/9/8/chartex" xmlns:cx2="http://schemas.microsoft.com/office/drawing/2015/10/21/chartex" xmlns:cx3="http://schemas.microsoft.com/office/drawing/2016/5/9/chartex" xmlns:cx4="http://schemas.microsoft.com/office/drawing/2016/5/10/chartex" xmlns:cx5="http://schemas.microsoft.com/office/drawing/2016/5/11/chartex" xmlns:cx6="http://schemas.microsoft.com/office/drawing/2016/5/12/chartex" xmlns:cx7="http://schemas.microsoft.com/office/drawing/2016/5/13/chartex" xmlns:cx8="http://schemas.microsoft.com/office/drawing/2016/5/14/chartex" xmlns:mc="http://schemas.openxmlformats.org/markup-compatibility/2006" xmlns:aink="http://schemas.microsoft.com/office/drawing/2016/ink" xmlns:am3d="http://schemas.microsoft.com/office/drawing/2017/model3d" xmlns:o="urn:schemas-microsoft-com:office:office" xmlns:oel="http://schemas.microsoft.com/office/2019/extlst" xmlns:r="http://schemas.openxmlformats.org/officeDocument/2006/relationships" xmlns:m="http://schemas.openxmlformats.org/officeDocument/2006/math" xmlns:v="urn:schemas-microsoft-com:vml" xmlns:wp14="http://schemas.microsoft.com/office/word/2010/wordprocessingDrawing" xmlns:wp="http://schemas.openxmlformats.org/drawingml/2006/wordprocessingDrawing" xmlns:w10="urn:schemas-microsoft-com:office:word" xmlns:w="http://schemas.openxmlformats.org/wordprocessingml/2006/main" xmlns:w14="http://schemas.microsoft.com/office/word/2010/wordml" xmlns:w15="http://schemas.microsoft.com/office/word/2012/wordml" xmlns:w16cex="http://schemas.microsoft.com/office/word/2018/wordml/cex" xmlns:w16cid="http://schemas.microsoft.com/office/word/2016/wordml/cid" xmlns:w16="http://schemas.microsoft.com/office/word/2018/wordml" xmlns:w16sdtdh="http://schemas.microsoft.com/office/word/2020/wordml/sdtdatahash" xmlns:w16se="http://schemas.microsoft.com/office/word/2015/wordml/symex" xmlns:wpg="http://schemas.microsoft.com/office/word/2010/wordprocessingGroup" xmlns:wpi="http://schemas.microsoft.com/office/word/2010/wordprocessingInk" xmlns:wne="http://schemas.microsoft.com/office/word/2006/wordml" xmlns:wps="http://schemas.microsoft.com/office/word/2010/wordprocessingShape" mc:Ignorable="w14 w15 w16se w16cid w16 w16cex w16sdtdh wp14">
+<w:endnotes xmlns:wpc="http://schemas.microsoft.com/office/word/2010/wordprocessingCanvas" xmlns:cx="http://schemas.microsoft.com/office/drawing/2014/chartex" xmlns:cx1="http://schemas.microsoft.com/office/drawing/2015/9/8/chartex" xmlns:mc="http://schemas.openxmlformats.org/markup-compatibility/2006" xmlns:o="urn:schemas-microsoft-com:office:office" xmlns:r="http://schemas.openxmlformats.org/officeDocument/2006/relationships" xmlns:m="http://schemas.openxmlformats.org/officeDocument/2006/math" xmlns:v="urn:schemas-microsoft-com:vml" xmlns:wp14="http://schemas.microsoft.com/office/word/2010/wordprocessingDrawing" xmlns:wp="http://schemas.openxmlformats.org/drawingml/2006/wordprocessingDrawing" xmlns:w10="urn:schemas-microsoft-com:office:word" xmlns:w="http://schemas.openxmlformats.org/wordprocessingml/2006/main" xmlns:w14="http://schemas.microsoft.com/office/word/2010/wordml" xmlns:w15="http://schemas.microsoft.com/office/word/2012/wordml" xmlns:w16se="http://schemas.microsoft.com/office/word/2015/wordml/symex" xmlns:wpg="http://schemas.microsoft.com/office/word/2010/wordprocessingGroup" xmlns:wpi="http://schemas.microsoft.com/office/word/2010/wordprocessingInk" xmlns:wne="http://schemas.microsoft.com/office/word/2006/wordml" xmlns:wps="http://schemas.microsoft.com/office/word/2010/wordprocessingShape" mc:Ignorable="w14 w15 w16se wp14">
   <w:endnote w:type="separator" w:id="-1">
     <w:p>
       <w:r>
@@ -6626,7 +4861,7 @@
 </file>
 
 <file path=word/footer1.xml><?xml version="1.0" encoding="utf-8"?>
-<w:ftr xmlns:wpc="http://schemas.microsoft.com/office/word/2010/wordprocessingCanvas" xmlns:cx="http://schemas.microsoft.com/office/drawing/2014/chartex" xmlns:cx1="http://schemas.microsoft.com/office/drawing/2015/9/8/chartex" xmlns:cx2="http://schemas.microsoft.com/office/drawing/2015/10/21/chartex" xmlns:cx3="http://schemas.microsoft.com/office/drawing/2016/5/9/chartex" xmlns:cx4="http://schemas.microsoft.com/office/drawing/2016/5/10/chartex" xmlns:cx5="http://schemas.microsoft.com/office/drawing/2016/5/11/chartex" xmlns:cx6="http://schemas.microsoft.com/office/drawing/2016/5/12/chartex" xmlns:cx7="http://schemas.microsoft.com/office/drawing/2016/5/13/chartex" xmlns:cx8="http://schemas.microsoft.com/office/drawing/2016/5/14/chartex" xmlns:mc="http://schemas.openxmlformats.org/markup-compatibility/2006" xmlns:aink="http://schemas.microsoft.com/office/drawing/2016/ink" xmlns:am3d="http://schemas.microsoft.com/office/drawing/2017/model3d" xmlns:o="urn:schemas-microsoft-com:office:office" xmlns:oel="http://schemas.microsoft.com/office/2019/extlst" xmlns:r="http://schemas.openxmlformats.org/officeDocument/2006/relationships" xmlns:m="http://schemas.openxmlformats.org/officeDocument/2006/math" xmlns:v="urn:schemas-microsoft-com:vml" xmlns:wp14="http://schemas.microsoft.com/office/word/2010/wordprocessingDrawing" xmlns:wp="http://schemas.openxmlformats.org/drawingml/2006/wordprocessingDrawing" xmlns:w10="urn:schemas-microsoft-com:office:word" xmlns:w="http://schemas.openxmlformats.org/wordprocessingml/2006/main" xmlns:w14="http://schemas.microsoft.com/office/word/2010/wordml" xmlns:w15="http://schemas.microsoft.com/office/word/2012/wordml" xmlns:w16cex="http://schemas.microsoft.com/office/word/2018/wordml/cex" xmlns:w16cid="http://schemas.microsoft.com/office/word/2016/wordml/cid" xmlns:w16="http://schemas.microsoft.com/office/word/2018/wordml" xmlns:w16sdtdh="http://schemas.microsoft.com/office/word/2020/wordml/sdtdatahash" xmlns:w16se="http://schemas.microsoft.com/office/word/2015/wordml/symex" xmlns:wpg="http://schemas.microsoft.com/office/word/2010/wordprocessingGroup" xmlns:wpi="http://schemas.microsoft.com/office/word/2010/wordprocessingInk" xmlns:wne="http://schemas.microsoft.com/office/word/2006/wordml" xmlns:wps="http://schemas.microsoft.com/office/word/2010/wordprocessingShape" mc:Ignorable="w14 w15 w16se w16cid w16 w16cex w16sdtdh wp14">
+<w:ftr xmlns:wpc="http://schemas.microsoft.com/office/word/2010/wordprocessingCanvas" xmlns:cx="http://schemas.microsoft.com/office/drawing/2014/chartex" xmlns:cx1="http://schemas.microsoft.com/office/drawing/2015/9/8/chartex" xmlns:mc="http://schemas.openxmlformats.org/markup-compatibility/2006" xmlns:o="urn:schemas-microsoft-com:office:office" xmlns:r="http://schemas.openxmlformats.org/officeDocument/2006/relationships" xmlns:m="http://schemas.openxmlformats.org/officeDocument/2006/math" xmlns:v="urn:schemas-microsoft-com:vml" xmlns:wp14="http://schemas.microsoft.com/office/word/2010/wordprocessingDrawing" xmlns:wp="http://schemas.openxmlformats.org/drawingml/2006/wordprocessingDrawing" xmlns:w10="urn:schemas-microsoft-com:office:word" xmlns:w="http://schemas.openxmlformats.org/wordprocessingml/2006/main" xmlns:w14="http://schemas.microsoft.com/office/word/2010/wordml" xmlns:w15="http://schemas.microsoft.com/office/word/2012/wordml" xmlns:w16se="http://schemas.microsoft.com/office/word/2015/wordml/symex" xmlns:wpg="http://schemas.microsoft.com/office/word/2010/wordprocessingGroup" xmlns:wpi="http://schemas.microsoft.com/office/word/2010/wordprocessingInk" xmlns:wne="http://schemas.microsoft.com/office/word/2006/wordml" xmlns:wps="http://schemas.microsoft.com/office/word/2010/wordprocessingShape" mc:Ignorable="w14 w15 w16se wp14">
   <w:p>
     <w:pPr>
       <w:pStyle w:val="a9"/>
@@ -6806,7 +5041,7 @@
               <w:rStyle w:val="aa"/>
               <w:noProof/>
             </w:rPr>
-            <w:t>1</w:t>
+            <w:t>2</w:t>
           </w:r>
           <w:r>
             <w:rPr>
@@ -6844,7 +5079,7 @@
               <w:rStyle w:val="aa"/>
               <w:noProof/>
             </w:rPr>
-            <w:t>4</w:t>
+            <w:t>5</w:t>
           </w:r>
           <w:r>
             <w:rPr>
@@ -6861,7 +5096,7 @@
 </file>
 
 <file path=word/footnotes.xml><?xml version="1.0" encoding="utf-8"?>
-<w:footnotes xmlns:wpc="http://schemas.microsoft.com/office/word/2010/wordprocessingCanvas" xmlns:cx="http://schemas.microsoft.com/office/drawing/2014/chartex" xmlns:cx1="http://schemas.microsoft.com/office/drawing/2015/9/8/chartex" xmlns:cx2="http://schemas.microsoft.com/office/drawing/2015/10/21/chartex" xmlns:cx3="http://schemas.microsoft.com/office/drawing/2016/5/9/chartex" xmlns:cx4="http://schemas.microsoft.com/office/drawing/2016/5/10/chartex" xmlns:cx5="http://schemas.microsoft.com/office/drawing/2016/5/11/chartex" xmlns:cx6="http://schemas.microsoft.com/office/drawing/2016/5/12/chartex" xmlns:cx7="http://schemas.microsoft.com/office/drawing/2016/5/13/chartex" xmlns:cx8="http://schemas.microsoft.com/office/drawing/2016/5/14/chartex" xmlns:mc="http://schemas.openxmlformats.org/markup-compatibility/2006" xmlns:aink="http://schemas.microsoft.com/office/drawing/2016/ink" xmlns:am3d="http://schemas.microsoft.com/office/drawing/2017/model3d" xmlns:o="urn:schemas-microsoft-com:office:office" xmlns:oel="http://schemas.microsoft.com/office/2019/extlst" xmlns:r="http://schemas.openxmlformats.org/officeDocument/2006/relationships" xmlns:m="http://schemas.openxmlformats.org/officeDocument/2006/math" xmlns:v="urn:schemas-microsoft-com:vml" xmlns:wp14="http://schemas.microsoft.com/office/word/2010/wordprocessingDrawing" xmlns:wp="http://schemas.openxmlformats.org/drawingml/2006/wordprocessingDrawing" xmlns:w10="urn:schemas-microsoft-com:office:word" xmlns:w="http://schemas.openxmlformats.org/wordprocessingml/2006/main" xmlns:w14="http://schemas.microsoft.com/office/word/2010/wordml" xmlns:w15="http://schemas.microsoft.com/office/word/2012/wordml" xmlns:w16cex="http://schemas.microsoft.com/office/word/2018/wordml/cex" xmlns:w16cid="http://schemas.microsoft.com/office/word/2016/wordml/cid" xmlns:w16="http://schemas.microsoft.com/office/word/2018/wordml" xmlns:w16sdtdh="http://schemas.microsoft.com/office/word/2020/wordml/sdtdatahash" xmlns:w16se="http://schemas.microsoft.com/office/word/2015/wordml/symex" xmlns:wpg="http://schemas.microsoft.com/office/word/2010/wordprocessingGroup" xmlns:wpi="http://schemas.microsoft.com/office/word/2010/wordprocessingInk" xmlns:wne="http://schemas.microsoft.com/office/word/2006/wordml" xmlns:wps="http://schemas.microsoft.com/office/word/2010/wordprocessingShape" mc:Ignorable="w14 w15 w16se w16cid w16 w16cex w16sdtdh wp14">
+<w:footnotes xmlns:wpc="http://schemas.microsoft.com/office/word/2010/wordprocessingCanvas" xmlns:cx="http://schemas.microsoft.com/office/drawing/2014/chartex" xmlns:cx1="http://schemas.microsoft.com/office/drawing/2015/9/8/chartex" xmlns:mc="http://schemas.openxmlformats.org/markup-compatibility/2006" xmlns:o="urn:schemas-microsoft-com:office:office" xmlns:r="http://schemas.openxmlformats.org/officeDocument/2006/relationships" xmlns:m="http://schemas.openxmlformats.org/officeDocument/2006/math" xmlns:v="urn:schemas-microsoft-com:vml" xmlns:wp14="http://schemas.microsoft.com/office/word/2010/wordprocessingDrawing" xmlns:wp="http://schemas.openxmlformats.org/drawingml/2006/wordprocessingDrawing" xmlns:w10="urn:schemas-microsoft-com:office:word" xmlns:w="http://schemas.openxmlformats.org/wordprocessingml/2006/main" xmlns:w14="http://schemas.microsoft.com/office/word/2010/wordml" xmlns:w15="http://schemas.microsoft.com/office/word/2012/wordml" xmlns:w16se="http://schemas.microsoft.com/office/word/2015/wordml/symex" xmlns:wpg="http://schemas.microsoft.com/office/word/2010/wordprocessingGroup" xmlns:wpi="http://schemas.microsoft.com/office/word/2010/wordprocessingInk" xmlns:wne="http://schemas.microsoft.com/office/word/2006/wordml" xmlns:wps="http://schemas.microsoft.com/office/word/2010/wordprocessingShape" mc:Ignorable="w14 w15 w16se wp14">
   <w:footnote w:type="separator" w:id="-1">
     <w:p>
       <w:r>
@@ -6880,7 +5115,7 @@
 </file>
 
 <file path=word/header1.xml><?xml version="1.0" encoding="utf-8"?>
-<w:hdr xmlns:wpc="http://schemas.microsoft.com/office/word/2010/wordprocessingCanvas" xmlns:cx="http://schemas.microsoft.com/office/drawing/2014/chartex" xmlns:cx1="http://schemas.microsoft.com/office/drawing/2015/9/8/chartex" xmlns:cx2="http://schemas.microsoft.com/office/drawing/2015/10/21/chartex" xmlns:cx3="http://schemas.microsoft.com/office/drawing/2016/5/9/chartex" xmlns:cx4="http://schemas.microsoft.com/office/drawing/2016/5/10/chartex" xmlns:cx5="http://schemas.microsoft.com/office/drawing/2016/5/11/chartex" xmlns:cx6="http://schemas.microsoft.com/office/drawing/2016/5/12/chartex" xmlns:cx7="http://schemas.microsoft.com/office/drawing/2016/5/13/chartex" xmlns:cx8="http://schemas.microsoft.com/office/drawing/2016/5/14/chartex" xmlns:mc="http://schemas.openxmlformats.org/markup-compatibility/2006" xmlns:aink="http://schemas.microsoft.com/office/drawing/2016/ink" xmlns:am3d="http://schemas.microsoft.com/office/drawing/2017/model3d" xmlns:o="urn:schemas-microsoft-com:office:office" xmlns:oel="http://schemas.microsoft.com/office/2019/extlst" xmlns:r="http://schemas.openxmlformats.org/officeDocument/2006/relationships" xmlns:m="http://schemas.openxmlformats.org/officeDocument/2006/math" xmlns:v="urn:schemas-microsoft-com:vml" xmlns:wp14="http://schemas.microsoft.com/office/word/2010/wordprocessingDrawing" xmlns:wp="http://schemas.openxmlformats.org/drawingml/2006/wordprocessingDrawing" xmlns:w10="urn:schemas-microsoft-com:office:word" xmlns:w="http://schemas.openxmlformats.org/wordprocessingml/2006/main" xmlns:w14="http://schemas.microsoft.com/office/word/2010/wordml" xmlns:w15="http://schemas.microsoft.com/office/word/2012/wordml" xmlns:w16cex="http://schemas.microsoft.com/office/word/2018/wordml/cex" xmlns:w16cid="http://schemas.microsoft.com/office/word/2016/wordml/cid" xmlns:w16="http://schemas.microsoft.com/office/word/2018/wordml" xmlns:w16sdtdh="http://schemas.microsoft.com/office/word/2020/wordml/sdtdatahash" xmlns:w16se="http://schemas.microsoft.com/office/word/2015/wordml/symex" xmlns:wpg="http://schemas.microsoft.com/office/word/2010/wordprocessingGroup" xmlns:wpi="http://schemas.microsoft.com/office/word/2010/wordprocessingInk" xmlns:wne="http://schemas.microsoft.com/office/word/2006/wordml" xmlns:wps="http://schemas.microsoft.com/office/word/2010/wordprocessingShape" mc:Ignorable="w14 w15 w16se w16cid w16 w16cex w16sdtdh wp14">
+<w:hdr xmlns:wpc="http://schemas.microsoft.com/office/word/2010/wordprocessingCanvas" xmlns:cx="http://schemas.microsoft.com/office/drawing/2014/chartex" xmlns:cx1="http://schemas.microsoft.com/office/drawing/2015/9/8/chartex" xmlns:mc="http://schemas.openxmlformats.org/markup-compatibility/2006" xmlns:o="urn:schemas-microsoft-com:office:office" xmlns:r="http://schemas.openxmlformats.org/officeDocument/2006/relationships" xmlns:m="http://schemas.openxmlformats.org/officeDocument/2006/math" xmlns:v="urn:schemas-microsoft-com:vml" xmlns:wp14="http://schemas.microsoft.com/office/word/2010/wordprocessingDrawing" xmlns:wp="http://schemas.openxmlformats.org/drawingml/2006/wordprocessingDrawing" xmlns:w10="urn:schemas-microsoft-com:office:word" xmlns:w="http://schemas.openxmlformats.org/wordprocessingml/2006/main" xmlns:w14="http://schemas.microsoft.com/office/word/2010/wordml" xmlns:w15="http://schemas.microsoft.com/office/word/2012/wordml" xmlns:w16se="http://schemas.microsoft.com/office/word/2015/wordml/symex" xmlns:wpg="http://schemas.microsoft.com/office/word/2010/wordprocessingGroup" xmlns:wpi="http://schemas.microsoft.com/office/word/2010/wordprocessingInk" xmlns:wne="http://schemas.microsoft.com/office/word/2006/wordml" xmlns:wps="http://schemas.microsoft.com/office/word/2010/wordprocessingShape" mc:Ignorable="w14 w15 w16se wp14">
   <w:p>
     <w:pPr>
       <w:pStyle w:val="a5"/>
@@ -6895,7 +5130,7 @@
 </file>
 
 <file path=word/numbering.xml><?xml version="1.0" encoding="utf-8"?>
-<w:numbering xmlns:wpc="http://schemas.microsoft.com/office/word/2010/wordprocessingCanvas" xmlns:cx="http://schemas.microsoft.com/office/drawing/2014/chartex" xmlns:cx1="http://schemas.microsoft.com/office/drawing/2015/9/8/chartex" xmlns:cx2="http://schemas.microsoft.com/office/drawing/2015/10/21/chartex" xmlns:cx3="http://schemas.microsoft.com/office/drawing/2016/5/9/chartex" xmlns:cx4="http://schemas.microsoft.com/office/drawing/2016/5/10/chartex" xmlns:cx5="http://schemas.microsoft.com/office/drawing/2016/5/11/chartex" xmlns:cx6="http://schemas.microsoft.com/office/drawing/2016/5/12/chartex" xmlns:cx7="http://schemas.microsoft.com/office/drawing/2016/5/13/chartex" xmlns:cx8="http://schemas.microsoft.com/office/drawing/2016/5/14/chartex" xmlns:mc="http://schemas.openxmlformats.org/markup-compatibility/2006" xmlns:aink="http://schemas.microsoft.com/office/drawing/2016/ink" xmlns:am3d="http://schemas.microsoft.com/office/drawing/2017/model3d" xmlns:o="urn:schemas-microsoft-com:office:office" xmlns:oel="http://schemas.microsoft.com/office/2019/extlst" xmlns:r="http://schemas.openxmlformats.org/officeDocument/2006/relationships" xmlns:m="http://schemas.openxmlformats.org/officeDocument/2006/math" xmlns:v="urn:schemas-microsoft-com:vml" xmlns:wp14="http://schemas.microsoft.com/office/word/2010/wordprocessingDrawing" xmlns:wp="http://schemas.openxmlformats.org/drawingml/2006/wordprocessingDrawing" xmlns:w10="urn:schemas-microsoft-com:office:word" xmlns:w="http://schemas.openxmlformats.org/wordprocessingml/2006/main" xmlns:w14="http://schemas.microsoft.com/office/word/2010/wordml" xmlns:w15="http://schemas.microsoft.com/office/word/2012/wordml" xmlns:w16cex="http://schemas.microsoft.com/office/word/2018/wordml/cex" xmlns:w16cid="http://schemas.microsoft.com/office/word/2016/wordml/cid" xmlns:w16="http://schemas.microsoft.com/office/word/2018/wordml" xmlns:w16sdtdh="http://schemas.microsoft.com/office/word/2020/wordml/sdtdatahash" xmlns:w16se="http://schemas.microsoft.com/office/word/2015/wordml/symex" xmlns:wpg="http://schemas.microsoft.com/office/word/2010/wordprocessingGroup" xmlns:wpi="http://schemas.microsoft.com/office/word/2010/wordprocessingInk" xmlns:wne="http://schemas.microsoft.com/office/word/2006/wordml" xmlns:wps="http://schemas.microsoft.com/office/word/2010/wordprocessingShape" mc:Ignorable="w14 w15 w16se w16cid w16 w16cex w16sdtdh wp14">
+<w:numbering xmlns:wpc="http://schemas.microsoft.com/office/word/2010/wordprocessingCanvas" xmlns:cx="http://schemas.microsoft.com/office/drawing/2014/chartex" xmlns:cx1="http://schemas.microsoft.com/office/drawing/2015/9/8/chartex" xmlns:mc="http://schemas.openxmlformats.org/markup-compatibility/2006" xmlns:o="urn:schemas-microsoft-com:office:office" xmlns:r="http://schemas.openxmlformats.org/officeDocument/2006/relationships" xmlns:m="http://schemas.openxmlformats.org/officeDocument/2006/math" xmlns:v="urn:schemas-microsoft-com:vml" xmlns:wp14="http://schemas.microsoft.com/office/word/2010/wordprocessingDrawing" xmlns:wp="http://schemas.openxmlformats.org/drawingml/2006/wordprocessingDrawing" xmlns:w10="urn:schemas-microsoft-com:office:word" xmlns:w="http://schemas.openxmlformats.org/wordprocessingml/2006/main" xmlns:w14="http://schemas.microsoft.com/office/word/2010/wordml" xmlns:w15="http://schemas.microsoft.com/office/word/2012/wordml" xmlns:w16se="http://schemas.microsoft.com/office/word/2015/wordml/symex" xmlns:wpg="http://schemas.microsoft.com/office/word/2010/wordprocessingGroup" xmlns:wpi="http://schemas.microsoft.com/office/word/2010/wordprocessingInk" xmlns:wne="http://schemas.microsoft.com/office/word/2006/wordml" xmlns:wps="http://schemas.microsoft.com/office/word/2010/wordprocessingShape" mc:Ignorable="w14 w15 w16se wp14">
   <w:abstractNum w:abstractNumId="0" w15:restartNumberingAfterBreak="0">
     <w:nsid w:val="FFFFFF7E"/>
     <w:multiLevelType w:val="singleLevel"/>
@@ -8773,118 +7008,118 @@
       </w:rPr>
     </w:lvl>
   </w:abstractNum>
-  <w:num w:numId="1" w16cid:durableId="1386220292">
+  <w:num w:numId="1">
     <w:abstractNumId w:val="3"/>
   </w:num>
-  <w:num w:numId="2" w16cid:durableId="1426921846">
+  <w:num w:numId="2">
     <w:abstractNumId w:val="8"/>
   </w:num>
-  <w:num w:numId="3" w16cid:durableId="1107970574">
+  <w:num w:numId="3">
     <w:abstractNumId w:val="14"/>
   </w:num>
-  <w:num w:numId="4" w16cid:durableId="641925241">
+  <w:num w:numId="4">
     <w:abstractNumId w:val="16"/>
   </w:num>
-  <w:num w:numId="5" w16cid:durableId="268053222">
+  <w:num w:numId="5">
     <w:abstractNumId w:val="2"/>
   </w:num>
-  <w:num w:numId="6" w16cid:durableId="1094133420">
+  <w:num w:numId="6">
     <w:abstractNumId w:val="1"/>
   </w:num>
-  <w:num w:numId="7" w16cid:durableId="1426266952">
+  <w:num w:numId="7">
     <w:abstractNumId w:val="9"/>
   </w:num>
-  <w:num w:numId="8" w16cid:durableId="1020820157">
+  <w:num w:numId="8">
     <w:abstractNumId w:val="0"/>
   </w:num>
-  <w:num w:numId="9" w16cid:durableId="658579566">
+  <w:num w:numId="9">
     <w:abstractNumId w:val="20"/>
   </w:num>
-  <w:num w:numId="10" w16cid:durableId="425927601">
+  <w:num w:numId="10">
     <w:abstractNumId w:val="13"/>
   </w:num>
-  <w:num w:numId="11" w16cid:durableId="1621642586">
+  <w:num w:numId="11">
     <w:abstractNumId w:val="6"/>
   </w:num>
-  <w:num w:numId="12" w16cid:durableId="112673680">
+  <w:num w:numId="12">
     <w:abstractNumId w:val="4"/>
   </w:num>
-  <w:num w:numId="13" w16cid:durableId="1412656742">
+  <w:num w:numId="13">
     <w:abstractNumId w:val="23"/>
   </w:num>
-  <w:num w:numId="14" w16cid:durableId="1829858613">
+  <w:num w:numId="14">
     <w:abstractNumId w:val="25"/>
   </w:num>
-  <w:num w:numId="15" w16cid:durableId="1794326686">
+  <w:num w:numId="15">
     <w:abstractNumId w:val="19"/>
   </w:num>
-  <w:num w:numId="16" w16cid:durableId="1590697667">
+  <w:num w:numId="16">
     <w:abstractNumId w:val="15"/>
   </w:num>
-  <w:num w:numId="17" w16cid:durableId="1724524703">
+  <w:num w:numId="17">
     <w:abstractNumId w:val="10"/>
   </w:num>
-  <w:num w:numId="18" w16cid:durableId="1850951450">
+  <w:num w:numId="18">
     <w:abstractNumId w:val="11"/>
   </w:num>
-  <w:num w:numId="19" w16cid:durableId="1743141759">
+  <w:num w:numId="19">
     <w:abstractNumId w:val="16"/>
   </w:num>
-  <w:num w:numId="20" w16cid:durableId="1730181610">
+  <w:num w:numId="20">
     <w:abstractNumId w:val="16"/>
   </w:num>
-  <w:num w:numId="21" w16cid:durableId="1267538031">
+  <w:num w:numId="21">
     <w:abstractNumId w:val="16"/>
   </w:num>
-  <w:num w:numId="22" w16cid:durableId="419373493">
+  <w:num w:numId="22">
     <w:abstractNumId w:val="16"/>
   </w:num>
-  <w:num w:numId="23" w16cid:durableId="2098749309">
+  <w:num w:numId="23">
     <w:abstractNumId w:val="16"/>
   </w:num>
-  <w:num w:numId="24" w16cid:durableId="1719426844">
+  <w:num w:numId="24">
     <w:abstractNumId w:val="16"/>
   </w:num>
-  <w:num w:numId="25" w16cid:durableId="1628706767">
+  <w:num w:numId="25">
     <w:abstractNumId w:val="22"/>
   </w:num>
-  <w:num w:numId="26" w16cid:durableId="1996832572">
+  <w:num w:numId="26">
     <w:abstractNumId w:val="16"/>
   </w:num>
-  <w:num w:numId="27" w16cid:durableId="69936189">
+  <w:num w:numId="27">
     <w:abstractNumId w:val="16"/>
   </w:num>
-  <w:num w:numId="28" w16cid:durableId="83113440">
+  <w:num w:numId="28">
     <w:abstractNumId w:val="16"/>
   </w:num>
-  <w:num w:numId="29" w16cid:durableId="512375326">
+  <w:num w:numId="29">
     <w:abstractNumId w:val="16"/>
   </w:num>
-  <w:num w:numId="30" w16cid:durableId="76751040">
+  <w:num w:numId="30">
     <w:abstractNumId w:val="16"/>
   </w:num>
-  <w:num w:numId="31" w16cid:durableId="1910579258">
+  <w:num w:numId="31">
     <w:abstractNumId w:val="16"/>
   </w:num>
-  <w:num w:numId="32" w16cid:durableId="349185769">
+  <w:num w:numId="32">
     <w:abstractNumId w:val="16"/>
   </w:num>
-  <w:num w:numId="33" w16cid:durableId="345834148">
+  <w:num w:numId="33">
     <w:abstractNumId w:val="16"/>
   </w:num>
-  <w:num w:numId="34" w16cid:durableId="1452213822">
+  <w:num w:numId="34">
     <w:abstractNumId w:val="16"/>
   </w:num>
-  <w:num w:numId="35" w16cid:durableId="488860824">
+  <w:num w:numId="35">
     <w:abstractNumId w:val="16"/>
   </w:num>
-  <w:num w:numId="36" w16cid:durableId="1851794026">
+  <w:num w:numId="36">
     <w:abstractNumId w:val="21"/>
   </w:num>
-  <w:num w:numId="37" w16cid:durableId="1493132808">
+  <w:num w:numId="37">
     <w:abstractNumId w:val="17"/>
   </w:num>
-  <w:num w:numId="38" w16cid:durableId="1785148956">
+  <w:num w:numId="38">
     <w:abstractNumId w:val="16"/>
     <w:lvlOverride w:ilvl="0">
       <w:startOverride w:val="1"/>
@@ -8914,16 +7149,16 @@
       <w:startOverride w:val="1"/>
     </w:lvlOverride>
   </w:num>
-  <w:num w:numId="39" w16cid:durableId="2132704812">
+  <w:num w:numId="39">
     <w:abstractNumId w:val="12"/>
   </w:num>
-  <w:num w:numId="40" w16cid:durableId="988821316">
+  <w:num w:numId="40">
     <w:abstractNumId w:val="24"/>
   </w:num>
-  <w:num w:numId="41" w16cid:durableId="255789400">
+  <w:num w:numId="41">
     <w:abstractNumId w:val="5"/>
   </w:num>
-  <w:num w:numId="42" w16cid:durableId="821849032">
+  <w:num w:numId="42">
     <w:abstractNumId w:val="7"/>
     <w:lvlOverride w:ilvl="0">
       <w:startOverride w:val="1"/>
@@ -8953,13 +7188,13 @@
       <w:startOverride w:val="1"/>
     </w:lvlOverride>
   </w:num>
-  <w:num w:numId="43" w16cid:durableId="2030792683">
+  <w:num w:numId="43">
     <w:abstractNumId w:val="7"/>
   </w:num>
-  <w:num w:numId="44" w16cid:durableId="1029834894">
+  <w:num w:numId="44">
     <w:abstractNumId w:val="18"/>
   </w:num>
-  <w:num w:numId="45" w16cid:durableId="444538572">
+  <w:num w:numId="45">
     <w:abstractNumId w:val="16"/>
   </w:num>
   <w:numIdMacAtCleanup w:val="16"/>
@@ -8967,7 +7202,7 @@
 </file>
 
 <file path=word/styles.xml><?xml version="1.0" encoding="utf-8"?>
-<w:styles xmlns:mc="http://schemas.openxmlformats.org/markup-compatibility/2006" xmlns:r="http://schemas.openxmlformats.org/officeDocument/2006/relationships" xmlns:w="http://schemas.openxmlformats.org/wordprocessingml/2006/main" xmlns:w14="http://schemas.microsoft.com/office/word/2010/wordml" xmlns:w15="http://schemas.microsoft.com/office/word/2012/wordml" xmlns:w16cex="http://schemas.microsoft.com/office/word/2018/wordml/cex" xmlns:w16cid="http://schemas.microsoft.com/office/word/2016/wordml/cid" xmlns:w16="http://schemas.microsoft.com/office/word/2018/wordml" xmlns:w16sdtdh="http://schemas.microsoft.com/office/word/2020/wordml/sdtdatahash" xmlns:w16se="http://schemas.microsoft.com/office/word/2015/wordml/symex" mc:Ignorable="w14 w15 w16se w16cid w16 w16cex w16sdtdh">
+<w:styles xmlns:mc="http://schemas.openxmlformats.org/markup-compatibility/2006" xmlns:r="http://schemas.openxmlformats.org/officeDocument/2006/relationships" xmlns:w="http://schemas.openxmlformats.org/wordprocessingml/2006/main" xmlns:w14="http://schemas.microsoft.com/office/word/2010/wordml" xmlns:w15="http://schemas.microsoft.com/office/word/2012/wordml" xmlns:w16se="http://schemas.microsoft.com/office/word/2015/wordml/symex" mc:Ignorable="w14 w15 w16se">
   <w:docDefaults>
     <w:rPrDefault>
       <w:rPr>
@@ -8980,7 +7215,7 @@
     </w:rPrDefault>
     <w:pPrDefault/>
   </w:docDefaults>
-  <w:latentStyles w:defLockedState="0" w:defUIPriority="99" w:defSemiHidden="0" w:defUnhideWhenUsed="0" w:defQFormat="0" w:count="376">
+  <w:latentStyles w:defLockedState="0" w:defUIPriority="99" w:defSemiHidden="0" w:defUnhideWhenUsed="0" w:defQFormat="0" w:count="371">
     <w:lsdException w:name="Normal" w:uiPriority="0" w:qFormat="1"/>
     <w:lsdException w:name="heading 1" w:uiPriority="0" w:qFormat="1"/>
     <w:lsdException w:name="heading 2" w:semiHidden="1" w:uiPriority="0" w:unhideWhenUsed="1" w:qFormat="1"/>
@@ -9086,6 +7321,7 @@
     <w:lsdException w:name="HTML Sample" w:semiHidden="1" w:unhideWhenUsed="1"/>
     <w:lsdException w:name="HTML Typewriter" w:semiHidden="1" w:unhideWhenUsed="1"/>
     <w:lsdException w:name="HTML Variable" w:semiHidden="1" w:unhideWhenUsed="1"/>
+    <w:lsdException w:name="Normal Table" w:semiHidden="1" w:unhideWhenUsed="1"/>
     <w:lsdException w:name="annotation subject" w:semiHidden="1" w:unhideWhenUsed="1"/>
     <w:lsdException w:name="No List" w:semiHidden="1" w:unhideWhenUsed="1"/>
     <w:lsdException w:name="Outline List 1" w:semiHidden="1" w:unhideWhenUsed="1"/>
@@ -9128,8 +7364,11 @@
     <w:lsdException w:name="Table Contemporary" w:semiHidden="1" w:unhideWhenUsed="1"/>
     <w:lsdException w:name="Table Elegant" w:semiHidden="1" w:unhideWhenUsed="1"/>
     <w:lsdException w:name="Table Professional" w:semiHidden="1" w:unhideWhenUsed="1"/>
+    <w:lsdException w:name="Table Subtle 1" w:semiHidden="1" w:unhideWhenUsed="1"/>
     <w:lsdException w:name="Table Subtle 2" w:semiHidden="1" w:unhideWhenUsed="1"/>
     <w:lsdException w:name="Table Web 1" w:semiHidden="1" w:unhideWhenUsed="1"/>
+    <w:lsdException w:name="Table Web 2" w:semiHidden="1" w:unhideWhenUsed="1"/>
+    <w:lsdException w:name="Table Web 3" w:semiHidden="1" w:unhideWhenUsed="1"/>
     <w:lsdException w:name="Balloon Text" w:semiHidden="1" w:unhideWhenUsed="1"/>
     <w:lsdException w:name="Table Grid" w:uiPriority="59"/>
     <w:lsdException w:name="Table Theme" w:semiHidden="1" w:unhideWhenUsed="1"/>
@@ -9348,11 +7587,6 @@
     <w:lsdException w:name="List Table 5 Dark Accent 6" w:uiPriority="50"/>
     <w:lsdException w:name="List Table 6 Colorful Accent 6" w:uiPriority="51"/>
     <w:lsdException w:name="List Table 7 Colorful Accent 6" w:uiPriority="52"/>
-    <w:lsdException w:name="Mention" w:semiHidden="1" w:unhideWhenUsed="1"/>
-    <w:lsdException w:name="Smart Hyperlink" w:semiHidden="1" w:unhideWhenUsed="1"/>
-    <w:lsdException w:name="Hashtag" w:semiHidden="1" w:unhideWhenUsed="1"/>
-    <w:lsdException w:name="Unresolved Mention" w:semiHidden="1" w:unhideWhenUsed="1"/>
-    <w:lsdException w:name="Smart Link" w:semiHidden="1" w:unhideWhenUsed="1"/>
   </w:latentStyles>
   <w:style w:type="paragraph" w:default="1" w:styleId="a1">
     <w:name w:val="Normal"/>
@@ -10656,7 +8890,7 @@
 </file>
 
 <file path=customXml/itemProps1.xml><?xml version="1.0" encoding="utf-8"?>
-<ds:datastoreItem xmlns:ds="http://schemas.openxmlformats.org/officeDocument/2006/customXml" ds:itemID="{E01DD44E-F60B-41EB-A3EF-6B2F2CE8DC4F}">
+<ds:datastoreItem xmlns:ds="http://schemas.openxmlformats.org/officeDocument/2006/customXml" ds:itemID="{576A7806-70CF-4598-887A-165599E42DDC}">
   <ds:schemaRefs>
     <ds:schemaRef ds:uri="http://schemas.openxmlformats.org/officeDocument/2006/bibliography"/>
   </ds:schemaRefs>

</xml_diff>